<commit_message>
Fase de revisão e correção
</commit_message>
<xml_diff>
--- a/requisitos/Visao.docx
+++ b/requisitos/Visao.docx
@@ -1913,24 +1913,8 @@
                 <w:rFonts w:ascii="Arial" w:hAnsi="Arial" w:cs="Arial"/>
                 <w:lang w:val="pt-BR"/>
               </w:rPr>
-              <w:t>D</w:t>
-            </w:r>
-            <w:r>
-              <w:rPr>
-                <w:rFonts w:ascii="Arial" w:hAnsi="Arial" w:cs="Arial"/>
-                <w:lang w:val="pt-BR"/>
-              </w:rPr>
-              <w:t xml:space="preserve">esenvolvimento da Interface Principal do </w:t>
-            </w:r>
-            <w:proofErr w:type="spellStart"/>
-            <w:r>
-              <w:rPr>
-                <w:rFonts w:ascii="Arial" w:hAnsi="Arial" w:cs="Arial"/>
-                <w:lang w:val="pt-BR"/>
-              </w:rPr>
-              <w:t>app</w:t>
-            </w:r>
-            <w:proofErr w:type="spellEnd"/>
+              <w:t>Alterar senha do usuário</w:t>
+            </w:r>
           </w:p>
         </w:tc>
         <w:tc>
@@ -1995,7 +1979,7 @@
                 <w:rFonts w:ascii="Arial" w:hAnsi="Arial" w:cs="Arial"/>
                 <w:lang w:val="pt-BR"/>
               </w:rPr>
-              <w:t>0.3</w:t>
+              <w:t>0.4</w:t>
             </w:r>
           </w:p>
         </w:tc>
@@ -2019,23 +2003,7 @@
                 <w:rFonts w:ascii="Arial" w:hAnsi="Arial" w:cs="Arial"/>
                 <w:lang w:val="pt-BR"/>
               </w:rPr>
-              <w:t xml:space="preserve">Desenvolvimento das classes de integração com a API </w:t>
-            </w:r>
-            <w:proofErr w:type="spellStart"/>
-            <w:r>
-              <w:rPr>
-                <w:rFonts w:ascii="Arial" w:hAnsi="Arial" w:cs="Arial"/>
-                <w:lang w:val="pt-BR"/>
-              </w:rPr>
-              <w:t>Maps</w:t>
-            </w:r>
-            <w:proofErr w:type="spellEnd"/>
-            <w:r>
-              <w:rPr>
-                <w:rFonts w:ascii="Arial" w:hAnsi="Arial" w:cs="Arial"/>
-                <w:lang w:val="pt-BR"/>
-              </w:rPr>
-              <w:t xml:space="preserve"> do SDK do Android</w:t>
+              <w:t>Calcular Rota da Borracharia</w:t>
             </w:r>
           </w:p>
         </w:tc>
@@ -2094,12 +2062,95 @@
                 <w:rFonts w:ascii="Arial" w:hAnsi="Arial" w:cs="Arial"/>
                 <w:lang w:val="pt-BR"/>
               </w:rPr>
-              <w:t>0.4</w:t>
+              <w:t>1.0</w:t>
+            </w:r>
+          </w:p>
+        </w:tc>
+      </w:tr>
+      <w:tr>
+        <w:tc>
+          <w:tcPr>
+            <w:tcW w:w="2802" w:type="dxa"/>
+          </w:tcPr>
+          <w:p>
+            <w:pPr>
+              <w:pStyle w:val="Corpodetexto"/>
+              <w:ind w:left="0"/>
+              <w:rPr>
+                <w:rFonts w:ascii="Arial" w:hAnsi="Arial" w:cs="Arial"/>
+                <w:lang w:val="pt-BR"/>
+              </w:rPr>
+            </w:pPr>
+            <w:r>
+              <w:rPr>
+                <w:rFonts w:ascii="Arial" w:hAnsi="Arial" w:cs="Arial"/>
+                <w:lang w:val="pt-BR"/>
+              </w:rPr>
+              <w:t>Pesquisar Borracharias mais próxima</w:t>
             </w:r>
             <w:bookmarkStart w:id="32" w:name="_GoBack"/>
             <w:bookmarkEnd w:id="32"/>
           </w:p>
         </w:tc>
+        <w:tc>
+          <w:tcPr>
+            <w:tcW w:w="1275" w:type="dxa"/>
+          </w:tcPr>
+          <w:p>
+            <w:pPr>
+              <w:pStyle w:val="Corpodetexto"/>
+              <w:ind w:left="0"/>
+              <w:rPr>
+                <w:rFonts w:ascii="Arial" w:hAnsi="Arial" w:cs="Arial"/>
+                <w:lang w:val="pt-BR"/>
+              </w:rPr>
+            </w:pPr>
+            <w:r>
+              <w:rPr>
+                <w:rFonts w:ascii="Arial" w:hAnsi="Arial" w:cs="Arial"/>
+                <w:lang w:val="pt-BR"/>
+              </w:rPr>
+              <w:t>Muito Alta</w:t>
+            </w:r>
+          </w:p>
+        </w:tc>
+        <w:tc>
+          <w:tcPr>
+            <w:tcW w:w="1611" w:type="dxa"/>
+          </w:tcPr>
+          <w:p>
+            <w:pPr>
+              <w:pStyle w:val="Corpodetexto"/>
+              <w:ind w:left="0"/>
+              <w:rPr>
+                <w:rFonts w:ascii="Arial" w:hAnsi="Arial" w:cs="Arial"/>
+                <w:lang w:val="pt-BR"/>
+              </w:rPr>
+            </w:pPr>
+          </w:p>
+        </w:tc>
+        <w:tc>
+          <w:tcPr>
+            <w:tcW w:w="2430" w:type="dxa"/>
+          </w:tcPr>
+          <w:p>
+            <w:pPr>
+              <w:pStyle w:val="Corpodetexto"/>
+              <w:ind w:left="0"/>
+              <w:rPr>
+                <w:rFonts w:ascii="Arial" w:hAnsi="Arial" w:cs="Arial"/>
+                <w:lang w:val="pt-BR"/>
+              </w:rPr>
+            </w:pPr>
+            <w:r>
+              <w:rPr>
+                <w:rFonts w:ascii="Arial" w:hAnsi="Arial" w:cs="Arial"/>
+                <w:lang w:val="pt-BR"/>
+              </w:rPr>
+              <w:t>1.0</w:t>
+            </w:r>
+          </w:p>
+        </w:tc>
       </w:tr>
       <w:tr>
         <w:tc>
@@ -2120,7 +2171,7 @@
                 <w:rFonts w:ascii="Arial" w:hAnsi="Arial" w:cs="Arial"/>
                 <w:lang w:val="pt-BR"/>
               </w:rPr>
-              <w:t>Interface de Rota</w:t>
+              <w:t>Gerar Relatórios de Borracharias Ativas</w:t>
             </w:r>
           </w:p>
         </w:tc>
@@ -2179,7 +2230,7 @@
                 <w:rFonts w:ascii="Arial" w:hAnsi="Arial" w:cs="Arial"/>
                 <w:lang w:val="pt-BR"/>
               </w:rPr>
-              <w:t>Ainda não definido</w:t>
+              <w:t>1.2</w:t>
             </w:r>
           </w:p>
         </w:tc>
@@ -2203,7 +2254,21 @@
                 <w:rFonts w:ascii="Arial" w:hAnsi="Arial" w:cs="Arial"/>
                 <w:lang w:val="pt-BR"/>
               </w:rPr>
-              <w:t>Criação da Base de Dados</w:t>
+              <w:t xml:space="preserve">Gerar </w:t>
+            </w:r>
+            <w:r>
+              <w:rPr>
+                <w:rFonts w:ascii="Arial" w:hAnsi="Arial" w:cs="Arial"/>
+                <w:lang w:val="pt-BR"/>
+              </w:rPr>
+              <w:t>Relatórios</w:t>
+            </w:r>
+            <w:r>
+              <w:rPr>
+                <w:rFonts w:ascii="Arial" w:hAnsi="Arial" w:cs="Arial"/>
+                <w:lang w:val="pt-BR"/>
+              </w:rPr>
+              <w:t xml:space="preserve"> de Usuários Ativos</w:t>
             </w:r>
           </w:p>
         </w:tc>
@@ -2225,7 +2290,7 @@
                 <w:rFonts w:ascii="Arial" w:hAnsi="Arial" w:cs="Arial"/>
                 <w:lang w:val="pt-BR"/>
               </w:rPr>
-              <w:t>Muito Alta</w:t>
+              <w:t>Alta</w:t>
             </w:r>
           </w:p>
         </w:tc>
@@ -2254,89 +2319,6 @@
               <w:ind w:left="0"/>
               <w:rPr>
                 <w:rFonts w:ascii="Arial" w:hAnsi="Arial" w:cs="Arial"/>
-                <w:lang w:val="pt-BR"/>
-              </w:rPr>
-            </w:pPr>
-            <w:r>
-              <w:rPr>
-                <w:rFonts w:ascii="Arial" w:hAnsi="Arial" w:cs="Arial"/>
-                <w:lang w:val="pt-BR"/>
-              </w:rPr>
-              <w:t>Ainda não definido</w:t>
-            </w:r>
-          </w:p>
-        </w:tc>
-      </w:tr>
-      <w:tr>
-        <w:tc>
-          <w:tcPr>
-            <w:tcW w:w="2802" w:type="dxa"/>
-          </w:tcPr>
-          <w:p>
-            <w:pPr>
-              <w:pStyle w:val="Corpodetexto"/>
-              <w:ind w:left="0"/>
-              <w:rPr>
-                <w:rFonts w:ascii="Arial" w:hAnsi="Arial" w:cs="Arial"/>
-                <w:lang w:val="pt-BR"/>
-              </w:rPr>
-            </w:pPr>
-            <w:r>
-              <w:rPr>
-                <w:rFonts w:ascii="Arial" w:hAnsi="Arial" w:cs="Arial"/>
-                <w:lang w:val="pt-BR"/>
-              </w:rPr>
-              <w:t>Relatórios</w:t>
-            </w:r>
-          </w:p>
-        </w:tc>
-        <w:tc>
-          <w:tcPr>
-            <w:tcW w:w="1275" w:type="dxa"/>
-          </w:tcPr>
-          <w:p>
-            <w:pPr>
-              <w:pStyle w:val="Corpodetexto"/>
-              <w:ind w:left="0"/>
-              <w:rPr>
-                <w:rFonts w:ascii="Arial" w:hAnsi="Arial" w:cs="Arial"/>
-                <w:lang w:val="pt-BR"/>
-              </w:rPr>
-            </w:pPr>
-            <w:r>
-              <w:rPr>
-                <w:rFonts w:ascii="Arial" w:hAnsi="Arial" w:cs="Arial"/>
-                <w:lang w:val="pt-BR"/>
-              </w:rPr>
-              <w:t>Alta</w:t>
-            </w:r>
-          </w:p>
-        </w:tc>
-        <w:tc>
-          <w:tcPr>
-            <w:tcW w:w="1611" w:type="dxa"/>
-          </w:tcPr>
-          <w:p>
-            <w:pPr>
-              <w:pStyle w:val="Corpodetexto"/>
-              <w:ind w:left="0"/>
-              <w:rPr>
-                <w:rFonts w:ascii="Arial" w:hAnsi="Arial" w:cs="Arial"/>
-                <w:lang w:val="pt-BR"/>
-              </w:rPr>
-            </w:pPr>
-          </w:p>
-        </w:tc>
-        <w:tc>
-          <w:tcPr>
-            <w:tcW w:w="2430" w:type="dxa"/>
-          </w:tcPr>
-          <w:p>
-            <w:pPr>
-              <w:pStyle w:val="Corpodetexto"/>
-              <w:ind w:left="0"/>
-              <w:rPr>
-                <w:rFonts w:ascii="Arial" w:hAnsi="Arial" w:cs="Arial"/>
                 <w:u w:val="single"/>
                 <w:lang w:val="pt-BR"/>
               </w:rPr>
@@ -2346,7 +2328,7 @@
                 <w:rFonts w:ascii="Arial" w:hAnsi="Arial" w:cs="Arial"/>
                 <w:lang w:val="pt-BR"/>
               </w:rPr>
-              <w:t>Ainda não definido</w:t>
+              <w:t>1.2</w:t>
             </w:r>
           </w:p>
         </w:tc>
@@ -2660,15 +2642,13 @@
               </w:rPr>
               <w:t xml:space="preserve">ermitir o cadastro de dados da borracharia e dos </w:t>
             </w:r>
-            <w:proofErr w:type="spellStart"/>
-            <w:r>
-              <w:rPr>
-                <w:rFonts w:ascii="Arial" w:hAnsi="Arial" w:cs="Arial"/>
-                <w:lang w:val="pt-BR"/>
-              </w:rPr>
-              <w:t>usuarios</w:t>
-            </w:r>
-            <w:proofErr w:type="spellEnd"/>
+            <w:r>
+              <w:rPr>
+                <w:rFonts w:ascii="Arial" w:hAnsi="Arial" w:cs="Arial"/>
+                <w:lang w:val="pt-BR"/>
+              </w:rPr>
+              <w:t>usuários</w:t>
+            </w:r>
             <w:r>
               <w:rPr>
                 <w:rFonts w:ascii="Arial" w:hAnsi="Arial" w:cs="Arial"/>
@@ -2751,15 +2731,13 @@
               </w:rPr>
               <w:t xml:space="preserve">calcular rotas entre o usuário e a borracharia mais </w:t>
             </w:r>
-            <w:proofErr w:type="spellStart"/>
-            <w:r>
-              <w:rPr>
-                <w:rFonts w:ascii="Arial" w:hAnsi="Arial" w:cs="Arial"/>
-                <w:lang w:val="pt-BR"/>
-              </w:rPr>
-              <w:t>proxima</w:t>
-            </w:r>
-            <w:proofErr w:type="spellEnd"/>
+            <w:r>
+              <w:rPr>
+                <w:rFonts w:ascii="Arial" w:hAnsi="Arial" w:cs="Arial"/>
+                <w:lang w:val="pt-BR"/>
+              </w:rPr>
+              <w:t>próxima</w:t>
+            </w:r>
             <w:r>
               <w:rPr>
                 <w:rFonts w:ascii="Arial" w:hAnsi="Arial" w:cs="Arial"/>
@@ -2810,81 +2788,6 @@
                 <w:lang w:val="pt-BR"/>
               </w:rPr>
               <w:t xml:space="preserve">1.0 </w:t>
-            </w:r>
-          </w:p>
-        </w:tc>
-      </w:tr>
-      <w:tr>
-        <w:tc>
-          <w:tcPr>
-            <w:tcW w:w="3652" w:type="dxa"/>
-          </w:tcPr>
-          <w:p>
-            <w:pPr>
-              <w:pStyle w:val="Corpodetexto"/>
-              <w:ind w:left="0"/>
-              <w:rPr>
-                <w:rFonts w:ascii="Arial" w:hAnsi="Arial" w:cs="Arial"/>
-                <w:lang w:val="pt-BR"/>
-              </w:rPr>
-            </w:pPr>
-            <w:r>
-              <w:rPr>
-                <w:rFonts w:ascii="Arial" w:hAnsi="Arial" w:cs="Arial"/>
-                <w:lang w:val="pt-BR"/>
-              </w:rPr>
-              <w:t xml:space="preserve">Permitir geração de relatórios de </w:t>
-            </w:r>
-            <w:r>
-              <w:rPr>
-                <w:rFonts w:ascii="Arial" w:hAnsi="Arial" w:cs="Arial"/>
-                <w:lang w:val="pt-BR"/>
-              </w:rPr>
-              <w:t>usuários ativos e borracharias ativas</w:t>
-            </w:r>
-          </w:p>
-        </w:tc>
-        <w:tc>
-          <w:tcPr>
-            <w:tcW w:w="1418" w:type="dxa"/>
-          </w:tcPr>
-          <w:p>
-            <w:pPr>
-              <w:pStyle w:val="Corpodetexto"/>
-              <w:ind w:left="0"/>
-              <w:rPr>
-                <w:rFonts w:ascii="Arial" w:hAnsi="Arial" w:cs="Arial"/>
-                <w:lang w:val="pt-BR"/>
-              </w:rPr>
-            </w:pPr>
-            <w:r>
-              <w:rPr>
-                <w:rFonts w:ascii="Arial" w:hAnsi="Arial" w:cs="Arial"/>
-                <w:lang w:val="pt-BR"/>
-              </w:rPr>
-              <w:t>Alta</w:t>
-            </w:r>
-          </w:p>
-        </w:tc>
-        <w:tc>
-          <w:tcPr>
-            <w:tcW w:w="3118" w:type="dxa"/>
-          </w:tcPr>
-          <w:p>
-            <w:pPr>
-              <w:pStyle w:val="Corpodetexto"/>
-              <w:ind w:left="0"/>
-              <w:rPr>
-                <w:rFonts w:ascii="Arial" w:hAnsi="Arial" w:cs="Arial"/>
-                <w:lang w:val="pt-BR"/>
-              </w:rPr>
-            </w:pPr>
-            <w:r>
-              <w:rPr>
-                <w:rFonts w:ascii="Arial" w:hAnsi="Arial" w:cs="Arial"/>
-                <w:lang w:val="pt-BR"/>
-              </w:rPr>
-              <w:t>Ainda não definido.</w:t>
             </w:r>
           </w:p>
         </w:tc>
@@ -3076,7 +2979,7 @@
               <w:noProof/>
               <w:lang w:val="pt-BR"/>
             </w:rPr>
-            <w:t>3</w:t>
+            <w:t>2</w:t>
           </w:r>
           <w:r>
             <w:rPr>
@@ -5933,7 +5836,7 @@
 </file>
 
 <file path=customXml/itemProps1.xml><?xml version="1.0" encoding="utf-8"?>
-<ds:datastoreItem xmlns:ds="http://schemas.openxmlformats.org/officeDocument/2006/customXml" ds:itemID="{36E20EAC-4834-4684-8977-E0813E32A540}">
+<ds:datastoreItem xmlns:ds="http://schemas.openxmlformats.org/officeDocument/2006/customXml" ds:itemID="{00094D31-CB82-4862-B77E-7DEB4E7441A5}">
   <ds:schemaRefs>
     <ds:schemaRef ds:uri="http://schemas.openxmlformats.org/officeDocument/2006/bibliography"/>
   </ds:schemaRefs>

</xml_diff>

<commit_message>
Atualização Documentos de Visão
</commit_message>
<xml_diff>
--- a/requisitos/Visao.docx
+++ b/requisitos/Visao.docx
@@ -9,8 +9,16 @@
           <w:lang w:val="pt-BR"/>
         </w:rPr>
       </w:pPr>
-      <w:r>
-        <w:t>BorrLoc App</w:t>
+      <w:proofErr w:type="spellStart"/>
+      <w:r>
+        <w:t>BorrLoc</w:t>
+      </w:r>
+      <w:r>
+        <w:t>ator</w:t>
+      </w:r>
+      <w:proofErr w:type="spellEnd"/>
+      <w:r>
+        <w:t xml:space="preserve"> App</w:t>
       </w:r>
     </w:p>
     <w:p>
@@ -25,6 +33,20 @@
       <w:r>
         <w:t>Visão do Sistema</w:t>
       </w:r>
+    </w:p>
+    <w:p>
+      <w:pPr>
+        <w:rPr>
+          <w:lang w:val="pt-BR"/>
+        </w:rPr>
+      </w:pPr>
+    </w:p>
+    <w:p>
+      <w:pPr>
+        <w:rPr>
+          <w:lang w:val="pt-BR"/>
+        </w:rPr>
+      </w:pPr>
     </w:p>
     <w:p>
       <w:pPr>
@@ -121,6 +143,27 @@
         </w:rPr>
         <w:t xml:space="preserve"> de Software e está direcionado à desenvolver uma aplicação android para localização de borracharias na região metropolitana de Recife – Pernambuco.</w:t>
       </w:r>
+    </w:p>
+    <w:p>
+      <w:pPr>
+        <w:rPr>
+          <w:lang w:val="pt-BR"/>
+        </w:rPr>
+      </w:pPr>
+    </w:p>
+    <w:p>
+      <w:pPr>
+        <w:rPr>
+          <w:lang w:val="pt-BR"/>
+        </w:rPr>
+      </w:pPr>
+    </w:p>
+    <w:p>
+      <w:pPr>
+        <w:rPr>
+          <w:lang w:val="pt-BR"/>
+        </w:rPr>
+      </w:pPr>
     </w:p>
     <w:p>
       <w:pPr>
@@ -356,7 +399,13 @@
               <w:t xml:space="preserve">Afeta os usuários </w:t>
             </w:r>
             <w:r>
-              <w:t>que procuram borracharias na região metropolitana de Recife.</w:t>
+              <w:t>que</w:t>
+            </w:r>
+            <w:r>
+              <w:t xml:space="preserve"> não tem localização dos pontos de borracharias na região metropolitana do</w:t>
+            </w:r>
+            <w:r>
+              <w:t xml:space="preserve"> Recife.</w:t>
             </w:r>
           </w:p>
         </w:tc>
@@ -412,11 +461,159 @@
                 <w:rFonts w:ascii="Arial" w:hAnsi="Arial" w:cs="Arial"/>
               </w:rPr>
             </w:pPr>
-            <w:r>
-              <w:rPr>
-                <w:rFonts w:ascii="Arial" w:hAnsi="Arial" w:cs="Arial"/>
-              </w:rPr>
-              <w:t>Risco de integridade fisica e do veiculo.</w:t>
+            <w:proofErr w:type="spellStart"/>
+            <w:r>
+              <w:rPr>
+                <w:rFonts w:ascii="Arial" w:hAnsi="Arial" w:cs="Arial"/>
+              </w:rPr>
+              <w:t>Aumentar</w:t>
+            </w:r>
+            <w:proofErr w:type="spellEnd"/>
+            <w:r>
+              <w:rPr>
+                <w:rFonts w:ascii="Arial" w:hAnsi="Arial" w:cs="Arial"/>
+              </w:rPr>
+              <w:t xml:space="preserve"> o </w:t>
+            </w:r>
+            <w:proofErr w:type="spellStart"/>
+            <w:r>
+              <w:rPr>
+                <w:rFonts w:ascii="Arial" w:hAnsi="Arial" w:cs="Arial"/>
+              </w:rPr>
+              <w:t>numero</w:t>
+            </w:r>
+            <w:proofErr w:type="spellEnd"/>
+            <w:r>
+              <w:rPr>
+                <w:rFonts w:ascii="Arial" w:hAnsi="Arial" w:cs="Arial"/>
+              </w:rPr>
+              <w:t xml:space="preserve"> de </w:t>
+            </w:r>
+            <w:proofErr w:type="spellStart"/>
+            <w:r>
+              <w:rPr>
+                <w:rFonts w:ascii="Arial" w:hAnsi="Arial" w:cs="Arial"/>
+              </w:rPr>
+              <w:t>opções</w:t>
+            </w:r>
+            <w:proofErr w:type="spellEnd"/>
+            <w:r>
+              <w:rPr>
+                <w:rFonts w:ascii="Arial" w:hAnsi="Arial" w:cs="Arial"/>
+              </w:rPr>
+              <w:t xml:space="preserve"> para </w:t>
+            </w:r>
+            <w:proofErr w:type="spellStart"/>
+            <w:r>
+              <w:rPr>
+                <w:rFonts w:ascii="Arial" w:hAnsi="Arial" w:cs="Arial"/>
+              </w:rPr>
+              <w:t>os</w:t>
+            </w:r>
+            <w:proofErr w:type="spellEnd"/>
+            <w:r>
+              <w:rPr>
+                <w:rFonts w:ascii="Arial" w:hAnsi="Arial" w:cs="Arial"/>
+              </w:rPr>
+              <w:t xml:space="preserve"> </w:t>
+            </w:r>
+            <w:proofErr w:type="spellStart"/>
+            <w:r>
+              <w:rPr>
+                <w:rFonts w:ascii="Arial" w:hAnsi="Arial" w:cs="Arial"/>
+              </w:rPr>
+              <w:t>usuarios</w:t>
+            </w:r>
+            <w:proofErr w:type="spellEnd"/>
+            <w:r>
+              <w:rPr>
+                <w:rFonts w:ascii="Arial" w:hAnsi="Arial" w:cs="Arial"/>
+              </w:rPr>
+              <w:t xml:space="preserve"> </w:t>
+            </w:r>
+            <w:proofErr w:type="spellStart"/>
+            <w:r>
+              <w:rPr>
+                <w:rFonts w:ascii="Arial" w:hAnsi="Arial" w:cs="Arial"/>
+              </w:rPr>
+              <w:t>que</w:t>
+            </w:r>
+            <w:proofErr w:type="spellEnd"/>
+            <w:r>
+              <w:rPr>
+                <w:rFonts w:ascii="Arial" w:hAnsi="Arial" w:cs="Arial"/>
+              </w:rPr>
+              <w:t xml:space="preserve"> </w:t>
+            </w:r>
+            <w:proofErr w:type="spellStart"/>
+            <w:r>
+              <w:rPr>
+                <w:rFonts w:ascii="Arial" w:hAnsi="Arial" w:cs="Arial"/>
+              </w:rPr>
+              <w:t>desejam</w:t>
+            </w:r>
+            <w:proofErr w:type="spellEnd"/>
+            <w:r>
+              <w:rPr>
+                <w:rFonts w:ascii="Arial" w:hAnsi="Arial" w:cs="Arial"/>
+              </w:rPr>
+              <w:t xml:space="preserve"> </w:t>
+            </w:r>
+            <w:proofErr w:type="spellStart"/>
+            <w:r>
+              <w:rPr>
+                <w:rFonts w:ascii="Arial" w:hAnsi="Arial" w:cs="Arial"/>
+              </w:rPr>
+              <w:t>localizar</w:t>
+            </w:r>
+            <w:proofErr w:type="spellEnd"/>
+            <w:r>
+              <w:rPr>
+                <w:rFonts w:ascii="Arial" w:hAnsi="Arial" w:cs="Arial"/>
+              </w:rPr>
+              <w:t xml:space="preserve"> </w:t>
+            </w:r>
+            <w:proofErr w:type="spellStart"/>
+            <w:r>
+              <w:rPr>
+                <w:rFonts w:ascii="Arial" w:hAnsi="Arial" w:cs="Arial"/>
+              </w:rPr>
+              <w:t>uma</w:t>
+            </w:r>
+            <w:proofErr w:type="spellEnd"/>
+            <w:r>
+              <w:rPr>
+                <w:rFonts w:ascii="Arial" w:hAnsi="Arial" w:cs="Arial"/>
+              </w:rPr>
+              <w:t xml:space="preserve"> </w:t>
+            </w:r>
+            <w:proofErr w:type="spellStart"/>
+            <w:r>
+              <w:rPr>
+                <w:rFonts w:ascii="Arial" w:hAnsi="Arial" w:cs="Arial"/>
+              </w:rPr>
+              <w:t>borracharia</w:t>
+            </w:r>
+            <w:proofErr w:type="spellEnd"/>
+            <w:r>
+              <w:rPr>
+                <w:rFonts w:ascii="Arial" w:hAnsi="Arial" w:cs="Arial"/>
+              </w:rPr>
+              <w:t xml:space="preserve"> </w:t>
+            </w:r>
+            <w:proofErr w:type="spellStart"/>
+            <w:r>
+              <w:rPr>
+                <w:rFonts w:ascii="Arial" w:hAnsi="Arial" w:cs="Arial"/>
+              </w:rPr>
+              <w:t>mais</w:t>
+            </w:r>
+            <w:proofErr w:type="spellEnd"/>
+            <w:r>
+              <w:rPr>
+                <w:rFonts w:ascii="Arial" w:hAnsi="Arial" w:cs="Arial"/>
+              </w:rPr>
+              <w:t xml:space="preserve"> próxima.</w:t>
             </w:r>
           </w:p>
           <w:p>
@@ -482,6 +679,11 @@
     <w:p>
       <w:pPr>
         <w:pStyle w:val="Ttulo2"/>
+        <w:numPr>
+          <w:ilvl w:val="0"/>
+          <w:numId w:val="0"/>
+        </w:numPr>
+        <w:ind w:left="720"/>
         <w:rPr>
           <w:lang w:val="pt-BR"/>
         </w:rPr>
@@ -492,6 +694,98 @@
       <w:bookmarkStart w:id="13" w:name="_Toc452813580"/>
       <w:bookmarkStart w:id="14" w:name="_Toc512930908"/>
       <w:bookmarkStart w:id="15" w:name="_Toc20715757"/>
+    </w:p>
+    <w:p>
+      <w:pPr>
+        <w:rPr>
+          <w:lang w:val="pt-BR"/>
+        </w:rPr>
+      </w:pPr>
+    </w:p>
+    <w:p>
+      <w:pPr>
+        <w:rPr>
+          <w:lang w:val="pt-BR"/>
+        </w:rPr>
+      </w:pPr>
+    </w:p>
+    <w:p>
+      <w:pPr>
+        <w:rPr>
+          <w:lang w:val="pt-BR"/>
+        </w:rPr>
+      </w:pPr>
+    </w:p>
+    <w:p>
+      <w:pPr>
+        <w:rPr>
+          <w:lang w:val="pt-BR"/>
+        </w:rPr>
+      </w:pPr>
+    </w:p>
+    <w:p>
+      <w:pPr>
+        <w:rPr>
+          <w:lang w:val="pt-BR"/>
+        </w:rPr>
+      </w:pPr>
+    </w:p>
+    <w:p>
+      <w:pPr>
+        <w:rPr>
+          <w:lang w:val="pt-BR"/>
+        </w:rPr>
+      </w:pPr>
+    </w:p>
+    <w:p>
+      <w:pPr>
+        <w:rPr>
+          <w:lang w:val="pt-BR"/>
+        </w:rPr>
+      </w:pPr>
+    </w:p>
+    <w:p>
+      <w:pPr>
+        <w:rPr>
+          <w:lang w:val="pt-BR"/>
+        </w:rPr>
+      </w:pPr>
+    </w:p>
+    <w:p>
+      <w:pPr>
+        <w:rPr>
+          <w:lang w:val="pt-BR"/>
+        </w:rPr>
+      </w:pPr>
+    </w:p>
+    <w:p>
+      <w:pPr>
+        <w:rPr>
+          <w:lang w:val="pt-BR"/>
+        </w:rPr>
+      </w:pPr>
+    </w:p>
+    <w:p>
+      <w:pPr>
+        <w:rPr>
+          <w:lang w:val="pt-BR"/>
+        </w:rPr>
+      </w:pPr>
+    </w:p>
+    <w:p>
+      <w:pPr>
+        <w:rPr>
+          <w:lang w:val="pt-BR"/>
+        </w:rPr>
+      </w:pPr>
+    </w:p>
+    <w:p>
+      <w:pPr>
+        <w:pStyle w:val="Ttulo2"/>
+        <w:rPr>
+          <w:lang w:val="pt-BR"/>
+        </w:rPr>
+      </w:pPr>
       <w:r>
         <w:rPr>
           <w:lang w:val="pt-BR"/>
@@ -590,7 +884,6 @@
               <w:ind w:left="72"/>
             </w:pPr>
             <w:r>
-              <w:lastRenderedPageBreak/>
               <w:t>Para</w:t>
             </w:r>
           </w:p>
@@ -609,10 +902,27 @@
               <w:pStyle w:val="InfoBlue"/>
             </w:pPr>
             <w:r>
-              <w:t>Usuários do Sistema Android</w:t>
-            </w:r>
-            <w:r>
-              <w:t xml:space="preserve"> interessado em usar borracharias.</w:t>
+              <w:t xml:space="preserve">Usuários do Sistema </w:t>
+            </w:r>
+            <w:proofErr w:type="spellStart"/>
+            <w:r>
+              <w:t>Android</w:t>
+            </w:r>
+            <w:proofErr w:type="spellEnd"/>
+            <w:r>
+              <w:t xml:space="preserve"> interessado em </w:t>
+            </w:r>
+            <w:r>
+              <w:t xml:space="preserve">localizar e </w:t>
+            </w:r>
+            <w:r>
+              <w:t>usar borracharias</w:t>
+            </w:r>
+            <w:r>
+              <w:t xml:space="preserve"> mais próxima possível</w:t>
+            </w:r>
+            <w:r>
+              <w:t>.</w:t>
             </w:r>
           </w:p>
         </w:tc>
@@ -692,12 +1002,14 @@
               </w:rPr>
               <w:t xml:space="preserve">O </w:t>
             </w:r>
-            <w:r>
-              <w:rPr>
-                <w:lang w:val="pt-BR"/>
-              </w:rPr>
-              <w:t>BorrLoc</w:t>
-            </w:r>
+            <w:proofErr w:type="spellStart"/>
+            <w:r>
+              <w:rPr>
+                <w:lang w:val="pt-BR"/>
+              </w:rPr>
+              <w:t>BorrLocator</w:t>
+            </w:r>
+            <w:proofErr w:type="spellEnd"/>
           </w:p>
         </w:tc>
         <w:tc>
@@ -721,6 +1033,9 @@
             </w:r>
             <w:r>
               <w:t>ão do GPS</w:t>
+            </w:r>
+            <w:r>
+              <w:t xml:space="preserve"> do usuário</w:t>
             </w:r>
             <w:r>
               <w:t>.</w:t>
@@ -765,10 +1080,23 @@
               <w:pStyle w:val="InfoBlue"/>
             </w:pPr>
             <w:r>
-              <w:t>O usuário que utilizar o aplicativo terá como principal benefício a localização de forma rápida e precisa de onde a borr</w:t>
-            </w:r>
-            <w:r>
-              <w:t>acharia mais próxima está perto, permitindo cadastrar borracharias e localizar o usuário através do GPS.</w:t>
+              <w:t>Através deste serviço fica acessível e fácil a localização atrav</w:t>
+            </w:r>
+            <w:r>
+              <w:t>és do aplicativo</w:t>
+            </w:r>
+            <w:bookmarkStart w:id="16" w:name="_GoBack"/>
+            <w:bookmarkEnd w:id="16"/>
+            <w:r>
+              <w:t xml:space="preserve"> com acesso </w:t>
+            </w:r>
+            <w:proofErr w:type="spellStart"/>
+            <w:r>
+              <w:t>a</w:t>
+            </w:r>
+            <w:proofErr w:type="spellEnd"/>
+            <w:r>
+              <w:t xml:space="preserve"> internet.</w:t>
             </w:r>
           </w:p>
         </w:tc>
@@ -863,13 +1191,29 @@
               <w:t>ão de borracharia em tempo real, pois não</w:t>
             </w:r>
             <w:r>
-              <w:t xml:space="preserve"> existe nenhum app nas plataforma</w:t>
+              <w:t xml:space="preserve"> existe nenhum </w:t>
+            </w:r>
+            <w:proofErr w:type="spellStart"/>
+            <w:r>
+              <w:t>app</w:t>
+            </w:r>
+            <w:proofErr w:type="spellEnd"/>
+            <w:r>
+              <w:t xml:space="preserve"> nas plataforma</w:t>
             </w:r>
             <w:r>
               <w:t xml:space="preserve"> </w:t>
             </w:r>
-            <w:r>
-              <w:t>Android.</w:t>
+            <w:proofErr w:type="spellStart"/>
+            <w:r>
+              <w:t>Android</w:t>
+            </w:r>
+            <w:proofErr w:type="spellEnd"/>
+            <w:r>
+              <w:t>.</w:t>
+            </w:r>
+            <w:r>
+              <w:t xml:space="preserve"> Oferecendo um serviço de qualidade e eficiência.</w:t>
             </w:r>
           </w:p>
         </w:tc>
@@ -879,7 +1223,7 @@
       <w:pPr>
         <w:pStyle w:val="Ttulo1"/>
       </w:pPr>
-      <w:bookmarkStart w:id="16" w:name="_Toc436203381"/>
+      <w:bookmarkStart w:id="17" w:name="_Toc436203381"/>
       <w:r>
         <w:t>Descrição dos Stakeholders</w:t>
       </w:r>
@@ -1256,18 +1600,17 @@
       <w:pPr>
         <w:pStyle w:val="Ttulo2"/>
       </w:pPr>
-      <w:bookmarkStart w:id="17" w:name="_Toc425054386"/>
-      <w:bookmarkStart w:id="18" w:name="_Toc342757864"/>
-      <w:bookmarkStart w:id="19" w:name="_Toc346297773"/>
-      <w:bookmarkStart w:id="20" w:name="_Toc422186479"/>
-      <w:bookmarkStart w:id="21" w:name="_Toc436203384"/>
-      <w:bookmarkStart w:id="22" w:name="_Toc452813585"/>
-      <w:bookmarkStart w:id="23" w:name="_Toc512930912"/>
-      <w:bookmarkStart w:id="24" w:name="_Toc20715759"/>
+      <w:bookmarkStart w:id="18" w:name="_Toc425054386"/>
+      <w:bookmarkStart w:id="19" w:name="_Toc342757864"/>
+      <w:bookmarkStart w:id="20" w:name="_Toc346297773"/>
+      <w:bookmarkStart w:id="21" w:name="_Toc422186479"/>
+      <w:bookmarkStart w:id="22" w:name="_Toc436203384"/>
+      <w:bookmarkStart w:id="23" w:name="_Toc452813585"/>
+      <w:bookmarkStart w:id="24" w:name="_Toc512930912"/>
+      <w:bookmarkStart w:id="25" w:name="_Toc20715759"/>
       <w:r>
         <w:t>Ambiente do Usuário</w:t>
       </w:r>
-      <w:bookmarkEnd w:id="17"/>
       <w:bookmarkEnd w:id="18"/>
       <w:bookmarkEnd w:id="19"/>
       <w:bookmarkEnd w:id="20"/>
@@ -1275,6 +1618,7 @@
       <w:bookmarkEnd w:id="22"/>
       <w:bookmarkEnd w:id="23"/>
       <w:bookmarkEnd w:id="24"/>
+      <w:bookmarkEnd w:id="25"/>
     </w:p>
     <w:p>
       <w:pPr>
@@ -1478,52 +1822,16 @@
     </w:p>
     <w:p>
       <w:pPr>
-        <w:pStyle w:val="Corpodetexto"/>
-        <w:rPr>
-          <w:rFonts w:ascii="Arial" w:hAnsi="Arial" w:cs="Arial"/>
-          <w:lang w:val="pt-BR"/>
-        </w:rPr>
-      </w:pPr>
-    </w:p>
-    <w:p>
-      <w:pPr>
-        <w:pStyle w:val="Corpodetexto"/>
-        <w:rPr>
-          <w:rFonts w:ascii="Arial" w:hAnsi="Arial" w:cs="Arial"/>
-          <w:lang w:val="pt-BR"/>
-        </w:rPr>
-      </w:pPr>
-    </w:p>
-    <w:p>
-      <w:pPr>
-        <w:pStyle w:val="Corpodetexto"/>
-        <w:rPr>
-          <w:rFonts w:ascii="Arial" w:hAnsi="Arial" w:cs="Arial"/>
-          <w:lang w:val="pt-BR"/>
-        </w:rPr>
-      </w:pPr>
-    </w:p>
-    <w:p>
-      <w:pPr>
-        <w:pStyle w:val="Corpodetexto"/>
-        <w:rPr>
-          <w:rFonts w:ascii="Arial" w:hAnsi="Arial" w:cs="Arial"/>
-          <w:lang w:val="pt-BR"/>
-        </w:rPr>
-      </w:pPr>
-    </w:p>
-    <w:p>
-      <w:pPr>
         <w:pStyle w:val="Ttulo1"/>
         <w:rPr>
           <w:lang w:val="pt-BR"/>
         </w:rPr>
       </w:pPr>
-      <w:bookmarkStart w:id="25" w:name="_Toc436203387"/>
-      <w:bookmarkStart w:id="26" w:name="_Toc452813590"/>
-      <w:bookmarkStart w:id="27" w:name="_Toc512930915"/>
-      <w:bookmarkStart w:id="28" w:name="_Toc20715760"/>
-      <w:bookmarkEnd w:id="16"/>
+      <w:bookmarkStart w:id="26" w:name="_Toc436203387"/>
+      <w:bookmarkStart w:id="27" w:name="_Toc452813590"/>
+      <w:bookmarkStart w:id="28" w:name="_Toc512930915"/>
+      <w:bookmarkStart w:id="29" w:name="_Toc20715760"/>
+      <w:bookmarkEnd w:id="17"/>
       <w:r>
         <w:rPr>
           <w:lang w:val="pt-BR"/>
@@ -1531,10 +1839,10 @@
         <w:lastRenderedPageBreak/>
         <w:t>Visão Geral do Produto</w:t>
       </w:r>
-      <w:bookmarkEnd w:id="25"/>
       <w:bookmarkEnd w:id="26"/>
       <w:bookmarkEnd w:id="27"/>
       <w:bookmarkEnd w:id="28"/>
+      <w:bookmarkEnd w:id="29"/>
     </w:p>
     <w:p>
       <w:pPr>
@@ -1543,49 +1851,794 @@
           <w:lang w:val="pt-BR"/>
         </w:rPr>
       </w:pPr>
-      <w:bookmarkStart w:id="29" w:name="_Toc452813588"/>
-      <w:bookmarkStart w:id="30" w:name="_Toc512930913"/>
-      <w:bookmarkStart w:id="31" w:name="_Toc20715763"/>
+      <w:bookmarkStart w:id="30" w:name="_Toc452813588"/>
+      <w:bookmarkStart w:id="31" w:name="_Toc512930913"/>
+      <w:bookmarkStart w:id="32" w:name="_Toc20715763"/>
       <w:r>
         <w:rPr>
           <w:lang w:val="pt-BR"/>
         </w:rPr>
         <w:t>Necessidades e Características</w:t>
       </w:r>
-      <w:bookmarkEnd w:id="29"/>
       <w:bookmarkEnd w:id="30"/>
       <w:bookmarkEnd w:id="31"/>
+      <w:bookmarkEnd w:id="32"/>
     </w:p>
     <w:p>
       <w:pPr>
-        <w:rPr>
-          <w:lang w:val="pt-BR"/>
-        </w:rPr>
-      </w:pPr>
+        <w:pStyle w:val="infoblue0"/>
+        <w:ind w:left="720"/>
+        <w:jc w:val="both"/>
+        <w:rPr>
+          <w:rFonts w:ascii="Arial" w:hAnsi="Arial" w:cs="Arial"/>
+          <w:sz w:val="20"/>
+          <w:szCs w:val="20"/>
+        </w:rPr>
+      </w:pPr>
+      <w:r>
+        <w:rPr>
+          <w:rFonts w:ascii="Arial" w:hAnsi="Arial" w:cs="Arial"/>
+          <w:sz w:val="20"/>
+          <w:szCs w:val="20"/>
+        </w:rPr>
+        <w:t xml:space="preserve">O </w:t>
+      </w:r>
+      <w:proofErr w:type="spellStart"/>
+      <w:r>
+        <w:rPr>
+          <w:rFonts w:ascii="Arial" w:hAnsi="Arial" w:cs="Arial"/>
+          <w:sz w:val="20"/>
+          <w:szCs w:val="20"/>
+        </w:rPr>
+        <w:t>aplicativo</w:t>
+      </w:r>
+      <w:proofErr w:type="spellEnd"/>
+      <w:r>
+        <w:rPr>
+          <w:rFonts w:ascii="Arial" w:hAnsi="Arial" w:cs="Arial"/>
+          <w:sz w:val="20"/>
+          <w:szCs w:val="20"/>
+        </w:rPr>
+        <w:t xml:space="preserve"> </w:t>
+      </w:r>
+      <w:proofErr w:type="spellStart"/>
+      <w:r>
+        <w:rPr>
+          <w:rFonts w:ascii="Arial" w:hAnsi="Arial" w:cs="Arial"/>
+          <w:sz w:val="20"/>
+          <w:szCs w:val="20"/>
+        </w:rPr>
+        <w:t>BorrLocator</w:t>
+      </w:r>
+      <w:proofErr w:type="spellEnd"/>
+      <w:r>
+        <w:rPr>
+          <w:rFonts w:ascii="Arial" w:hAnsi="Arial" w:cs="Arial"/>
+          <w:sz w:val="20"/>
+          <w:szCs w:val="20"/>
+        </w:rPr>
+        <w:t xml:space="preserve"> </w:t>
+      </w:r>
+      <w:proofErr w:type="spellStart"/>
+      <w:r>
+        <w:rPr>
+          <w:rFonts w:ascii="Arial" w:hAnsi="Arial" w:cs="Arial"/>
+          <w:sz w:val="20"/>
+          <w:szCs w:val="20"/>
+        </w:rPr>
+        <w:t>precisará</w:t>
+      </w:r>
+      <w:proofErr w:type="spellEnd"/>
+      <w:r>
+        <w:rPr>
+          <w:rFonts w:ascii="Arial" w:hAnsi="Arial" w:cs="Arial"/>
+          <w:sz w:val="20"/>
+          <w:szCs w:val="20"/>
+        </w:rPr>
+        <w:t xml:space="preserve"> da </w:t>
+      </w:r>
+      <w:proofErr w:type="spellStart"/>
+      <w:r>
+        <w:rPr>
+          <w:rFonts w:ascii="Arial" w:hAnsi="Arial" w:cs="Arial"/>
+          <w:sz w:val="20"/>
+          <w:szCs w:val="20"/>
+        </w:rPr>
+        <w:t>integração</w:t>
+      </w:r>
+      <w:proofErr w:type="spellEnd"/>
+      <w:r>
+        <w:rPr>
+          <w:rFonts w:ascii="Arial" w:hAnsi="Arial" w:cs="Arial"/>
+          <w:sz w:val="20"/>
+          <w:szCs w:val="20"/>
+        </w:rPr>
+        <w:t xml:space="preserve"> com o GPS do Usuário, </w:t>
+      </w:r>
+      <w:proofErr w:type="spellStart"/>
+      <w:r>
+        <w:rPr>
+          <w:rFonts w:ascii="Arial" w:hAnsi="Arial" w:cs="Arial"/>
+          <w:sz w:val="20"/>
+          <w:szCs w:val="20"/>
+        </w:rPr>
+        <w:t>al</w:t>
+      </w:r>
+      <w:r>
+        <w:rPr>
+          <w:rFonts w:ascii="Arial" w:hAnsi="Arial" w:cs="Arial"/>
+          <w:sz w:val="20"/>
+          <w:szCs w:val="20"/>
+        </w:rPr>
+        <w:t>ém</w:t>
+      </w:r>
+      <w:proofErr w:type="spellEnd"/>
+      <w:r>
+        <w:rPr>
+          <w:rFonts w:ascii="Arial" w:hAnsi="Arial" w:cs="Arial"/>
+          <w:sz w:val="20"/>
+          <w:szCs w:val="20"/>
+        </w:rPr>
+        <w:t xml:space="preserve"> da </w:t>
+      </w:r>
+      <w:proofErr w:type="spellStart"/>
+      <w:r>
+        <w:rPr>
+          <w:rFonts w:ascii="Arial" w:hAnsi="Arial" w:cs="Arial"/>
+          <w:sz w:val="20"/>
+          <w:szCs w:val="20"/>
+        </w:rPr>
+        <w:t>informação</w:t>
+      </w:r>
+      <w:proofErr w:type="spellEnd"/>
+      <w:r>
+        <w:rPr>
+          <w:rFonts w:ascii="Arial" w:hAnsi="Arial" w:cs="Arial"/>
+          <w:sz w:val="20"/>
+          <w:szCs w:val="20"/>
+        </w:rPr>
+        <w:t xml:space="preserve"> </w:t>
+      </w:r>
+      <w:proofErr w:type="spellStart"/>
+      <w:r>
+        <w:rPr>
+          <w:rFonts w:ascii="Arial" w:hAnsi="Arial" w:cs="Arial"/>
+          <w:sz w:val="20"/>
+          <w:szCs w:val="20"/>
+        </w:rPr>
+        <w:t>concreta</w:t>
+      </w:r>
+      <w:proofErr w:type="spellEnd"/>
+      <w:r>
+        <w:rPr>
+          <w:rFonts w:ascii="Arial" w:hAnsi="Arial" w:cs="Arial"/>
+          <w:sz w:val="20"/>
+          <w:szCs w:val="20"/>
+        </w:rPr>
+        <w:t xml:space="preserve"> da </w:t>
+      </w:r>
+      <w:proofErr w:type="spellStart"/>
+      <w:r>
+        <w:rPr>
+          <w:rFonts w:ascii="Arial" w:hAnsi="Arial" w:cs="Arial"/>
+          <w:sz w:val="20"/>
+          <w:szCs w:val="20"/>
+        </w:rPr>
+        <w:t>localização</w:t>
+      </w:r>
+      <w:proofErr w:type="spellEnd"/>
+      <w:r>
+        <w:rPr>
+          <w:rFonts w:ascii="Arial" w:hAnsi="Arial" w:cs="Arial"/>
+          <w:sz w:val="20"/>
+          <w:szCs w:val="20"/>
+        </w:rPr>
+        <w:t xml:space="preserve"> e dados da </w:t>
+      </w:r>
+      <w:proofErr w:type="spellStart"/>
+      <w:r>
+        <w:rPr>
+          <w:rFonts w:ascii="Arial" w:hAnsi="Arial" w:cs="Arial"/>
+          <w:sz w:val="20"/>
+          <w:szCs w:val="20"/>
+        </w:rPr>
+        <w:t>borracharia</w:t>
+      </w:r>
+      <w:proofErr w:type="spellEnd"/>
+      <w:r>
+        <w:rPr>
+          <w:rFonts w:ascii="Arial" w:hAnsi="Arial" w:cs="Arial"/>
+          <w:sz w:val="20"/>
+          <w:szCs w:val="20"/>
+        </w:rPr>
+        <w:t xml:space="preserve"> de forma </w:t>
+      </w:r>
+      <w:proofErr w:type="spellStart"/>
+      <w:proofErr w:type="gramStart"/>
+      <w:r>
+        <w:rPr>
+          <w:rFonts w:ascii="Arial" w:hAnsi="Arial" w:cs="Arial"/>
+          <w:sz w:val="20"/>
+          <w:szCs w:val="20"/>
+        </w:rPr>
+        <w:t>segura</w:t>
+      </w:r>
+      <w:proofErr w:type="spellEnd"/>
+      <w:proofErr w:type="gramEnd"/>
+      <w:r>
+        <w:rPr>
+          <w:rFonts w:ascii="Arial" w:hAnsi="Arial" w:cs="Arial"/>
+          <w:sz w:val="20"/>
+          <w:szCs w:val="20"/>
+        </w:rPr>
+        <w:t xml:space="preserve"> e </w:t>
+      </w:r>
+      <w:proofErr w:type="spellStart"/>
+      <w:r>
+        <w:rPr>
+          <w:rFonts w:ascii="Arial" w:hAnsi="Arial" w:cs="Arial"/>
+          <w:sz w:val="20"/>
+          <w:szCs w:val="20"/>
+        </w:rPr>
+        <w:t>confiável</w:t>
+      </w:r>
+      <w:proofErr w:type="spellEnd"/>
+      <w:r>
+        <w:rPr>
+          <w:rFonts w:ascii="Arial" w:hAnsi="Arial" w:cs="Arial"/>
+          <w:sz w:val="20"/>
+          <w:szCs w:val="20"/>
+        </w:rPr>
+        <w:t xml:space="preserve"> </w:t>
+      </w:r>
+      <w:proofErr w:type="spellStart"/>
+      <w:r>
+        <w:rPr>
+          <w:rFonts w:ascii="Arial" w:hAnsi="Arial" w:cs="Arial"/>
+          <w:sz w:val="20"/>
+          <w:szCs w:val="20"/>
+        </w:rPr>
+        <w:t>na</w:t>
+      </w:r>
+      <w:proofErr w:type="spellEnd"/>
+      <w:r>
+        <w:rPr>
+          <w:rFonts w:ascii="Arial" w:hAnsi="Arial" w:cs="Arial"/>
+          <w:sz w:val="20"/>
+          <w:szCs w:val="20"/>
+        </w:rPr>
+        <w:t xml:space="preserve"> </w:t>
+      </w:r>
+      <w:proofErr w:type="spellStart"/>
+      <w:r>
+        <w:rPr>
+          <w:rFonts w:ascii="Arial" w:hAnsi="Arial" w:cs="Arial"/>
+          <w:sz w:val="20"/>
+          <w:szCs w:val="20"/>
+        </w:rPr>
+        <w:t>troca</w:t>
+      </w:r>
+      <w:proofErr w:type="spellEnd"/>
+      <w:r>
+        <w:rPr>
+          <w:rFonts w:ascii="Arial" w:hAnsi="Arial" w:cs="Arial"/>
+          <w:sz w:val="20"/>
+          <w:szCs w:val="20"/>
+        </w:rPr>
+        <w:t xml:space="preserve"> dos dados</w:t>
+      </w:r>
+      <w:r>
+        <w:rPr>
+          <w:rFonts w:ascii="Arial" w:hAnsi="Arial" w:cs="Arial"/>
+          <w:sz w:val="20"/>
+          <w:szCs w:val="20"/>
+        </w:rPr>
+        <w:t>.</w:t>
+      </w:r>
     </w:p>
     <w:p>
       <w:pPr>
-        <w:pStyle w:val="Corpodetexto"/>
-        <w:rPr>
-          <w:lang w:val="pt-BR"/>
-        </w:rPr>
-      </w:pPr>
-      <w:r>
-        <w:rPr>
-          <w:lang w:val="pt-BR"/>
-        </w:rPr>
-        <w:t>O BorrLoc tem como característica a integração com o GPS do usuário para sua devida localização.</w:t>
+        <w:pStyle w:val="infoblue0"/>
+        <w:ind w:left="720" w:hanging="360"/>
+        <w:jc w:val="both"/>
+        <w:rPr>
+          <w:rFonts w:ascii="Arial" w:hAnsi="Arial" w:cs="Arial"/>
+          <w:sz w:val="20"/>
+          <w:szCs w:val="20"/>
+        </w:rPr>
+      </w:pPr>
+      <w:r>
+        <w:rPr>
+          <w:rFonts w:ascii="Arial" w:hAnsi="Arial" w:cs="Arial"/>
+          <w:sz w:val="20"/>
+          <w:szCs w:val="20"/>
+        </w:rPr>
+        <w:t xml:space="preserve">·     Com o </w:t>
+      </w:r>
+      <w:proofErr w:type="spellStart"/>
+      <w:r>
+        <w:rPr>
+          <w:rFonts w:ascii="Arial" w:hAnsi="Arial" w:cs="Arial"/>
+          <w:sz w:val="20"/>
+          <w:szCs w:val="20"/>
+        </w:rPr>
+        <w:t>aumento</w:t>
+      </w:r>
+      <w:proofErr w:type="spellEnd"/>
+      <w:r>
+        <w:rPr>
+          <w:rFonts w:ascii="Arial" w:hAnsi="Arial" w:cs="Arial"/>
+          <w:sz w:val="20"/>
+          <w:szCs w:val="20"/>
+        </w:rPr>
+        <w:t xml:space="preserve"> no </w:t>
+      </w:r>
+      <w:proofErr w:type="spellStart"/>
+      <w:r>
+        <w:rPr>
+          <w:rFonts w:ascii="Arial" w:hAnsi="Arial" w:cs="Arial"/>
+          <w:sz w:val="20"/>
+          <w:szCs w:val="20"/>
+        </w:rPr>
+        <w:t>número</w:t>
+      </w:r>
+      <w:proofErr w:type="spellEnd"/>
+      <w:r>
+        <w:rPr>
+          <w:rFonts w:ascii="Arial" w:hAnsi="Arial" w:cs="Arial"/>
+          <w:sz w:val="20"/>
+          <w:szCs w:val="20"/>
+        </w:rPr>
+        <w:t xml:space="preserve"> de </w:t>
+      </w:r>
+      <w:proofErr w:type="spellStart"/>
+      <w:r>
+        <w:rPr>
+          <w:rFonts w:ascii="Arial" w:hAnsi="Arial" w:cs="Arial"/>
+          <w:sz w:val="20"/>
+          <w:szCs w:val="20"/>
+        </w:rPr>
+        <w:t>carros</w:t>
+      </w:r>
+      <w:proofErr w:type="spellEnd"/>
+      <w:r>
+        <w:rPr>
+          <w:rFonts w:ascii="Arial" w:hAnsi="Arial" w:cs="Arial"/>
+          <w:sz w:val="20"/>
+          <w:szCs w:val="20"/>
+        </w:rPr>
+        <w:t xml:space="preserve"> </w:t>
+      </w:r>
+      <w:proofErr w:type="spellStart"/>
+      <w:r>
+        <w:rPr>
+          <w:rFonts w:ascii="Arial" w:hAnsi="Arial" w:cs="Arial"/>
+          <w:sz w:val="20"/>
+          <w:szCs w:val="20"/>
+        </w:rPr>
+        <w:t>em</w:t>
+      </w:r>
+      <w:proofErr w:type="spellEnd"/>
+      <w:r>
+        <w:rPr>
+          <w:rFonts w:ascii="Arial" w:hAnsi="Arial" w:cs="Arial"/>
+          <w:sz w:val="20"/>
+          <w:szCs w:val="20"/>
+        </w:rPr>
+        <w:t xml:space="preserve"> </w:t>
+      </w:r>
+      <w:proofErr w:type="spellStart"/>
+      <w:r>
+        <w:rPr>
+          <w:rFonts w:ascii="Arial" w:hAnsi="Arial" w:cs="Arial"/>
+          <w:sz w:val="20"/>
+          <w:szCs w:val="20"/>
+        </w:rPr>
+        <w:t>nosso</w:t>
+      </w:r>
+      <w:proofErr w:type="spellEnd"/>
+      <w:r>
+        <w:rPr>
+          <w:rFonts w:ascii="Arial" w:hAnsi="Arial" w:cs="Arial"/>
+          <w:sz w:val="20"/>
+          <w:szCs w:val="20"/>
+        </w:rPr>
+        <w:t xml:space="preserve"> </w:t>
+      </w:r>
+      <w:proofErr w:type="spellStart"/>
+      <w:r>
+        <w:rPr>
+          <w:rFonts w:ascii="Arial" w:hAnsi="Arial" w:cs="Arial"/>
+          <w:sz w:val="20"/>
+          <w:szCs w:val="20"/>
+        </w:rPr>
+        <w:t>estado</w:t>
+      </w:r>
+      <w:proofErr w:type="spellEnd"/>
+      <w:r>
+        <w:rPr>
+          <w:rFonts w:ascii="Arial" w:hAnsi="Arial" w:cs="Arial"/>
+          <w:sz w:val="20"/>
+          <w:szCs w:val="20"/>
+        </w:rPr>
+        <w:t xml:space="preserve"> e </w:t>
+      </w:r>
+      <w:proofErr w:type="spellStart"/>
+      <w:r>
+        <w:rPr>
+          <w:rFonts w:ascii="Arial" w:hAnsi="Arial" w:cs="Arial"/>
+          <w:sz w:val="20"/>
+          <w:szCs w:val="20"/>
+        </w:rPr>
+        <w:t>principalmente</w:t>
+      </w:r>
+      <w:proofErr w:type="spellEnd"/>
+      <w:r>
+        <w:rPr>
+          <w:rFonts w:ascii="Arial" w:hAnsi="Arial" w:cs="Arial"/>
+          <w:sz w:val="20"/>
+          <w:szCs w:val="20"/>
+        </w:rPr>
+        <w:t xml:space="preserve"> </w:t>
+      </w:r>
+      <w:proofErr w:type="spellStart"/>
+      <w:proofErr w:type="gramStart"/>
+      <w:r>
+        <w:rPr>
+          <w:rFonts w:ascii="Arial" w:hAnsi="Arial" w:cs="Arial"/>
+          <w:sz w:val="20"/>
+          <w:szCs w:val="20"/>
+        </w:rPr>
+        <w:t>na</w:t>
+      </w:r>
+      <w:proofErr w:type="spellEnd"/>
+      <w:proofErr w:type="gramEnd"/>
+      <w:r>
+        <w:rPr>
+          <w:rFonts w:ascii="Arial" w:hAnsi="Arial" w:cs="Arial"/>
+          <w:sz w:val="20"/>
+          <w:szCs w:val="20"/>
+        </w:rPr>
+        <w:t xml:space="preserve"> capital, </w:t>
+      </w:r>
+      <w:proofErr w:type="spellStart"/>
+      <w:r>
+        <w:rPr>
+          <w:rFonts w:ascii="Arial" w:hAnsi="Arial" w:cs="Arial"/>
+          <w:sz w:val="20"/>
+          <w:szCs w:val="20"/>
+        </w:rPr>
+        <w:t>estimasse</w:t>
+      </w:r>
+      <w:proofErr w:type="spellEnd"/>
+      <w:r>
+        <w:rPr>
+          <w:rFonts w:ascii="Arial" w:hAnsi="Arial" w:cs="Arial"/>
+          <w:sz w:val="20"/>
+          <w:szCs w:val="20"/>
+        </w:rPr>
+        <w:t xml:space="preserve"> </w:t>
+      </w:r>
+      <w:proofErr w:type="spellStart"/>
+      <w:r>
+        <w:rPr>
+          <w:rFonts w:ascii="Arial" w:hAnsi="Arial" w:cs="Arial"/>
+          <w:sz w:val="20"/>
+          <w:szCs w:val="20"/>
+        </w:rPr>
+        <w:t>que</w:t>
+      </w:r>
+      <w:proofErr w:type="spellEnd"/>
+      <w:r>
+        <w:rPr>
+          <w:rFonts w:ascii="Arial" w:hAnsi="Arial" w:cs="Arial"/>
+          <w:sz w:val="20"/>
+          <w:szCs w:val="20"/>
+        </w:rPr>
+        <w:t xml:space="preserve"> as </w:t>
+      </w:r>
+      <w:proofErr w:type="spellStart"/>
+      <w:r>
+        <w:rPr>
+          <w:rFonts w:ascii="Arial" w:hAnsi="Arial" w:cs="Arial"/>
+          <w:sz w:val="20"/>
+          <w:szCs w:val="20"/>
+        </w:rPr>
+        <w:t>pessoas</w:t>
+      </w:r>
+      <w:proofErr w:type="spellEnd"/>
+      <w:r>
+        <w:rPr>
+          <w:rFonts w:ascii="Arial" w:hAnsi="Arial" w:cs="Arial"/>
+          <w:sz w:val="20"/>
+          <w:szCs w:val="20"/>
+        </w:rPr>
+        <w:t xml:space="preserve"> </w:t>
+      </w:r>
+      <w:proofErr w:type="spellStart"/>
+      <w:r>
+        <w:rPr>
+          <w:rFonts w:ascii="Arial" w:hAnsi="Arial" w:cs="Arial"/>
+          <w:sz w:val="20"/>
+          <w:szCs w:val="20"/>
+        </w:rPr>
+        <w:t>necessitem</w:t>
+      </w:r>
+      <w:proofErr w:type="spellEnd"/>
+      <w:r>
+        <w:rPr>
+          <w:rFonts w:ascii="Arial" w:hAnsi="Arial" w:cs="Arial"/>
+          <w:sz w:val="20"/>
+          <w:szCs w:val="20"/>
+        </w:rPr>
+        <w:t xml:space="preserve"> </w:t>
+      </w:r>
+      <w:proofErr w:type="spellStart"/>
+      <w:r>
+        <w:rPr>
+          <w:rFonts w:ascii="Arial" w:hAnsi="Arial" w:cs="Arial"/>
+          <w:sz w:val="20"/>
+          <w:szCs w:val="20"/>
+        </w:rPr>
+        <w:t>mais</w:t>
+      </w:r>
+      <w:proofErr w:type="spellEnd"/>
+      <w:r>
+        <w:rPr>
+          <w:rFonts w:ascii="Arial" w:hAnsi="Arial" w:cs="Arial"/>
+          <w:sz w:val="20"/>
+          <w:szCs w:val="20"/>
+        </w:rPr>
+        <w:t xml:space="preserve"> de </w:t>
+      </w:r>
+      <w:proofErr w:type="spellStart"/>
+      <w:r>
+        <w:rPr>
+          <w:rFonts w:ascii="Arial" w:hAnsi="Arial" w:cs="Arial"/>
+          <w:sz w:val="20"/>
+          <w:szCs w:val="20"/>
+        </w:rPr>
+        <w:t>uma</w:t>
+      </w:r>
+      <w:proofErr w:type="spellEnd"/>
+      <w:r>
+        <w:rPr>
+          <w:rFonts w:ascii="Arial" w:hAnsi="Arial" w:cs="Arial"/>
+          <w:sz w:val="20"/>
+          <w:szCs w:val="20"/>
+        </w:rPr>
+        <w:t xml:space="preserve"> auto </w:t>
+      </w:r>
+      <w:proofErr w:type="spellStart"/>
+      <w:r>
+        <w:rPr>
+          <w:rFonts w:ascii="Arial" w:hAnsi="Arial" w:cs="Arial"/>
+          <w:sz w:val="20"/>
+          <w:szCs w:val="20"/>
+        </w:rPr>
+        <w:t>ajuda</w:t>
+      </w:r>
+      <w:proofErr w:type="spellEnd"/>
+      <w:r>
+        <w:rPr>
+          <w:rFonts w:ascii="Arial" w:hAnsi="Arial" w:cs="Arial"/>
+          <w:sz w:val="20"/>
+          <w:szCs w:val="20"/>
+        </w:rPr>
+        <w:t xml:space="preserve"> </w:t>
+      </w:r>
+      <w:proofErr w:type="spellStart"/>
+      <w:r>
+        <w:rPr>
+          <w:rFonts w:ascii="Arial" w:hAnsi="Arial" w:cs="Arial"/>
+          <w:sz w:val="20"/>
+          <w:szCs w:val="20"/>
+        </w:rPr>
+        <w:t>nos</w:t>
+      </w:r>
+      <w:proofErr w:type="spellEnd"/>
+      <w:r>
+        <w:rPr>
+          <w:rFonts w:ascii="Arial" w:hAnsi="Arial" w:cs="Arial"/>
+          <w:sz w:val="20"/>
+          <w:szCs w:val="20"/>
+        </w:rPr>
+        <w:t xml:space="preserve"> </w:t>
+      </w:r>
+      <w:proofErr w:type="spellStart"/>
+      <w:r>
+        <w:rPr>
+          <w:rFonts w:ascii="Arial" w:hAnsi="Arial" w:cs="Arial"/>
+          <w:sz w:val="20"/>
+          <w:szCs w:val="20"/>
+        </w:rPr>
+        <w:t>momentos</w:t>
+      </w:r>
+      <w:proofErr w:type="spellEnd"/>
+      <w:r>
+        <w:rPr>
+          <w:rFonts w:ascii="Arial" w:hAnsi="Arial" w:cs="Arial"/>
+          <w:sz w:val="20"/>
+          <w:szCs w:val="20"/>
+        </w:rPr>
+        <w:t xml:space="preserve"> </w:t>
+      </w:r>
+      <w:proofErr w:type="spellStart"/>
+      <w:r>
+        <w:rPr>
+          <w:rFonts w:ascii="Arial" w:hAnsi="Arial" w:cs="Arial"/>
+          <w:sz w:val="20"/>
+          <w:szCs w:val="20"/>
+        </w:rPr>
+        <w:t>mais</w:t>
+      </w:r>
+      <w:proofErr w:type="spellEnd"/>
+      <w:r>
+        <w:rPr>
+          <w:rFonts w:ascii="Arial" w:hAnsi="Arial" w:cs="Arial"/>
+          <w:sz w:val="20"/>
+          <w:szCs w:val="20"/>
+        </w:rPr>
+        <w:t xml:space="preserve"> </w:t>
+      </w:r>
+      <w:proofErr w:type="spellStart"/>
+      <w:r>
+        <w:rPr>
+          <w:rFonts w:ascii="Arial" w:hAnsi="Arial" w:cs="Arial"/>
+          <w:sz w:val="20"/>
+          <w:szCs w:val="20"/>
+        </w:rPr>
+        <w:t>difíceis</w:t>
+      </w:r>
+      <w:proofErr w:type="spellEnd"/>
+      <w:r>
+        <w:rPr>
+          <w:rFonts w:ascii="Arial" w:hAnsi="Arial" w:cs="Arial"/>
+          <w:sz w:val="20"/>
+          <w:szCs w:val="20"/>
+        </w:rPr>
+        <w:t xml:space="preserve"> </w:t>
+      </w:r>
+      <w:proofErr w:type="spellStart"/>
+      <w:r>
+        <w:rPr>
+          <w:rFonts w:ascii="Arial" w:hAnsi="Arial" w:cs="Arial"/>
+          <w:sz w:val="20"/>
+          <w:szCs w:val="20"/>
+        </w:rPr>
+        <w:t>que</w:t>
+      </w:r>
+      <w:proofErr w:type="spellEnd"/>
+      <w:r>
+        <w:rPr>
+          <w:rFonts w:ascii="Arial" w:hAnsi="Arial" w:cs="Arial"/>
+          <w:sz w:val="20"/>
+          <w:szCs w:val="20"/>
+        </w:rPr>
+        <w:t xml:space="preserve"> é um </w:t>
+      </w:r>
+      <w:proofErr w:type="spellStart"/>
+      <w:r>
+        <w:rPr>
+          <w:rFonts w:ascii="Arial" w:hAnsi="Arial" w:cs="Arial"/>
+          <w:sz w:val="20"/>
+          <w:szCs w:val="20"/>
+        </w:rPr>
+        <w:t>problema</w:t>
+      </w:r>
+      <w:proofErr w:type="spellEnd"/>
+      <w:r>
+        <w:rPr>
+          <w:rFonts w:ascii="Arial" w:hAnsi="Arial" w:cs="Arial"/>
+          <w:sz w:val="20"/>
+          <w:szCs w:val="20"/>
+        </w:rPr>
+        <w:t xml:space="preserve"> </w:t>
+      </w:r>
+      <w:proofErr w:type="spellStart"/>
+      <w:r>
+        <w:rPr>
+          <w:rFonts w:ascii="Arial" w:hAnsi="Arial" w:cs="Arial"/>
+          <w:sz w:val="20"/>
+          <w:szCs w:val="20"/>
+        </w:rPr>
+        <w:t>nas</w:t>
+      </w:r>
+      <w:proofErr w:type="spellEnd"/>
+      <w:r>
+        <w:rPr>
+          <w:rFonts w:ascii="Arial" w:hAnsi="Arial" w:cs="Arial"/>
+          <w:sz w:val="20"/>
+          <w:szCs w:val="20"/>
+        </w:rPr>
+        <w:t xml:space="preserve"> </w:t>
+      </w:r>
+      <w:proofErr w:type="spellStart"/>
+      <w:r>
+        <w:rPr>
+          <w:rFonts w:ascii="Arial" w:hAnsi="Arial" w:cs="Arial"/>
+          <w:sz w:val="20"/>
+          <w:szCs w:val="20"/>
+        </w:rPr>
+        <w:t>rodas</w:t>
+      </w:r>
+      <w:proofErr w:type="spellEnd"/>
+      <w:r>
+        <w:rPr>
+          <w:rFonts w:ascii="Arial" w:hAnsi="Arial" w:cs="Arial"/>
+          <w:sz w:val="20"/>
+          <w:szCs w:val="20"/>
+        </w:rPr>
+        <w:t xml:space="preserve"> do </w:t>
+      </w:r>
+      <w:proofErr w:type="spellStart"/>
+      <w:r>
+        <w:rPr>
+          <w:rFonts w:ascii="Arial" w:hAnsi="Arial" w:cs="Arial"/>
+          <w:sz w:val="20"/>
+          <w:szCs w:val="20"/>
+        </w:rPr>
+        <w:t>veiculo</w:t>
+      </w:r>
+      <w:proofErr w:type="spellEnd"/>
+      <w:r>
+        <w:rPr>
+          <w:rFonts w:ascii="Arial" w:hAnsi="Arial" w:cs="Arial"/>
+          <w:sz w:val="20"/>
+          <w:szCs w:val="20"/>
+        </w:rPr>
+        <w:t>.</w:t>
       </w:r>
     </w:p>
     <w:p>
       <w:pPr>
-        <w:pStyle w:val="InfoBlue"/>
-        <w:numPr>
-          <w:ilvl w:val="0"/>
-          <w:numId w:val="0"/>
-        </w:numPr>
-        <w:ind w:left="705"/>
-      </w:pPr>
+        <w:pStyle w:val="infoblue0"/>
+        <w:ind w:left="720"/>
+        <w:jc w:val="both"/>
+        <w:rPr>
+          <w:rFonts w:ascii="Arial" w:hAnsi="Arial" w:cs="Arial"/>
+          <w:sz w:val="20"/>
+          <w:szCs w:val="20"/>
+        </w:rPr>
+      </w:pPr>
+      <w:r>
+        <w:rPr>
+          <w:rFonts w:ascii="Arial" w:hAnsi="Arial" w:cs="Arial"/>
+          <w:sz w:val="20"/>
+          <w:szCs w:val="20"/>
+          <w:lang w:val="pt-BR"/>
+        </w:rPr>
+        <w:t xml:space="preserve">O </w:t>
+      </w:r>
+      <w:proofErr w:type="spellStart"/>
+      <w:r>
+        <w:rPr>
+          <w:rFonts w:ascii="Arial" w:hAnsi="Arial" w:cs="Arial"/>
+          <w:sz w:val="20"/>
+          <w:szCs w:val="20"/>
+          <w:lang w:val="pt-BR"/>
+        </w:rPr>
+        <w:t>BorrLoc</w:t>
+      </w:r>
+      <w:r>
+        <w:rPr>
+          <w:rFonts w:ascii="Arial" w:hAnsi="Arial" w:cs="Arial"/>
+          <w:sz w:val="20"/>
+          <w:szCs w:val="20"/>
+          <w:lang w:val="pt-BR"/>
+        </w:rPr>
+        <w:t>ator</w:t>
+      </w:r>
+      <w:proofErr w:type="spellEnd"/>
+      <w:r>
+        <w:rPr>
+          <w:rFonts w:ascii="Arial" w:hAnsi="Arial" w:cs="Arial"/>
+          <w:sz w:val="20"/>
+          <w:szCs w:val="20"/>
+          <w:lang w:val="pt-BR"/>
+        </w:rPr>
+        <w:t xml:space="preserve"> tem como característica a integração com o GPS do usuário para sua devida localização.</w:t>
+      </w:r>
       <w:r>
         <w:t xml:space="preserve"> </w:t>
       </w:r>
@@ -1908,12 +2961,21 @@
                 <w:lang w:val="pt-BR"/>
               </w:rPr>
             </w:pPr>
-            <w:r>
-              <w:rPr>
-                <w:rFonts w:ascii="Arial" w:hAnsi="Arial" w:cs="Arial"/>
-                <w:lang w:val="pt-BR"/>
-              </w:rPr>
-              <w:t>Alterar senha do usuário</w:t>
+            <w:proofErr w:type="spellStart"/>
+            <w:r>
+              <w:rPr>
+                <w:rFonts w:ascii="Arial" w:hAnsi="Arial" w:cs="Arial"/>
+                <w:lang w:val="pt-BR"/>
+              </w:rPr>
+              <w:t>Login</w:t>
+            </w:r>
+            <w:proofErr w:type="spellEnd"/>
+            <w:r>
+              <w:rPr>
+                <w:rFonts w:ascii="Arial" w:hAnsi="Arial" w:cs="Arial"/>
+                <w:lang w:val="pt-BR"/>
+              </w:rPr>
+              <w:t xml:space="preserve"> do usuário</w:t>
             </w:r>
           </w:p>
         </w:tc>
@@ -1935,13 +2997,6 @@
                 <w:rFonts w:ascii="Arial" w:hAnsi="Arial" w:cs="Arial"/>
                 <w:lang w:val="pt-BR"/>
               </w:rPr>
-              <w:t xml:space="preserve">Muito </w:t>
-            </w:r>
-            <w:r>
-              <w:rPr>
-                <w:rFonts w:ascii="Arial" w:hAnsi="Arial" w:cs="Arial"/>
-                <w:lang w:val="pt-BR"/>
-              </w:rPr>
               <w:t>Alta</w:t>
             </w:r>
           </w:p>
@@ -1979,7 +3034,7 @@
                 <w:rFonts w:ascii="Arial" w:hAnsi="Arial" w:cs="Arial"/>
                 <w:lang w:val="pt-BR"/>
               </w:rPr>
-              <w:t>0.4</w:t>
+              <w:t>0.2</w:t>
             </w:r>
           </w:p>
         </w:tc>
@@ -2003,7 +3058,7 @@
                 <w:rFonts w:ascii="Arial" w:hAnsi="Arial" w:cs="Arial"/>
                 <w:lang w:val="pt-BR"/>
               </w:rPr>
-              <w:t>Calcular Rota da Borracharia</w:t>
+              <w:t>Alterar senha do usuário</w:t>
             </w:r>
           </w:p>
         </w:tc>
@@ -2025,6 +3080,13 @@
                 <w:rFonts w:ascii="Arial" w:hAnsi="Arial" w:cs="Arial"/>
                 <w:lang w:val="pt-BR"/>
               </w:rPr>
+              <w:t xml:space="preserve">Muito </w:t>
+            </w:r>
+            <w:r>
+              <w:rPr>
+                <w:rFonts w:ascii="Arial" w:hAnsi="Arial" w:cs="Arial"/>
+                <w:lang w:val="pt-BR"/>
+              </w:rPr>
               <w:t>Alta</w:t>
             </w:r>
           </w:p>
@@ -2062,7 +3124,7 @@
                 <w:rFonts w:ascii="Arial" w:hAnsi="Arial" w:cs="Arial"/>
                 <w:lang w:val="pt-BR"/>
               </w:rPr>
-              <w:t>1.0</w:t>
+              <w:t>0.2</w:t>
             </w:r>
           </w:p>
         </w:tc>
@@ -2086,10 +3148,91 @@
                 <w:rFonts w:ascii="Arial" w:hAnsi="Arial" w:cs="Arial"/>
                 <w:lang w:val="pt-BR"/>
               </w:rPr>
+              <w:t>Calcular Rota da Borracharia</w:t>
+            </w:r>
+          </w:p>
+        </w:tc>
+        <w:tc>
+          <w:tcPr>
+            <w:tcW w:w="1275" w:type="dxa"/>
+          </w:tcPr>
+          <w:p>
+            <w:pPr>
+              <w:pStyle w:val="Corpodetexto"/>
+              <w:ind w:left="0"/>
+              <w:rPr>
+                <w:rFonts w:ascii="Arial" w:hAnsi="Arial" w:cs="Arial"/>
+                <w:lang w:val="pt-BR"/>
+              </w:rPr>
+            </w:pPr>
+            <w:r>
+              <w:rPr>
+                <w:rFonts w:ascii="Arial" w:hAnsi="Arial" w:cs="Arial"/>
+                <w:lang w:val="pt-BR"/>
+              </w:rPr>
+              <w:t>Alta</w:t>
+            </w:r>
+          </w:p>
+        </w:tc>
+        <w:tc>
+          <w:tcPr>
+            <w:tcW w:w="1611" w:type="dxa"/>
+          </w:tcPr>
+          <w:p>
+            <w:pPr>
+              <w:pStyle w:val="Corpodetexto"/>
+              <w:ind w:left="0"/>
+              <w:rPr>
+                <w:rFonts w:ascii="Arial" w:hAnsi="Arial" w:cs="Arial"/>
+                <w:lang w:val="pt-BR"/>
+              </w:rPr>
+            </w:pPr>
+          </w:p>
+        </w:tc>
+        <w:tc>
+          <w:tcPr>
+            <w:tcW w:w="2430" w:type="dxa"/>
+          </w:tcPr>
+          <w:p>
+            <w:pPr>
+              <w:pStyle w:val="Corpodetexto"/>
+              <w:ind w:left="0"/>
+              <w:rPr>
+                <w:rFonts w:ascii="Arial" w:hAnsi="Arial" w:cs="Arial"/>
+                <w:lang w:val="pt-BR"/>
+              </w:rPr>
+            </w:pPr>
+            <w:r>
+              <w:rPr>
+                <w:rFonts w:ascii="Arial" w:hAnsi="Arial" w:cs="Arial"/>
+                <w:lang w:val="pt-BR"/>
+              </w:rPr>
+              <w:t>1.0</w:t>
+            </w:r>
+          </w:p>
+        </w:tc>
+      </w:tr>
+      <w:tr>
+        <w:tc>
+          <w:tcPr>
+            <w:tcW w:w="2802" w:type="dxa"/>
+          </w:tcPr>
+          <w:p>
+            <w:pPr>
+              <w:pStyle w:val="Corpodetexto"/>
+              <w:ind w:left="0"/>
+              <w:rPr>
+                <w:rFonts w:ascii="Arial" w:hAnsi="Arial" w:cs="Arial"/>
+                <w:lang w:val="pt-BR"/>
+              </w:rPr>
+            </w:pPr>
+            <w:r>
+              <w:rPr>
+                <w:rFonts w:ascii="Arial" w:hAnsi="Arial" w:cs="Arial"/>
+                <w:lang w:val="pt-BR"/>
+              </w:rPr>
               <w:t>Pesquisar Borracharias mais próxima</w:t>
             </w:r>
-            <w:bookmarkStart w:id="32" w:name="_GoBack"/>
-            <w:bookmarkEnd w:id="32"/>
           </w:p>
         </w:tc>
         <w:tc>
@@ -2366,12 +3509,306 @@
     </w:p>
     <w:p>
       <w:pPr>
-        <w:pStyle w:val="InfoBlue"/>
-        <w:numPr>
-          <w:ilvl w:val="0"/>
-          <w:numId w:val="0"/>
-        </w:numPr>
-        <w:ind w:left="705"/>
+        <w:widowControl/>
+        <w:spacing w:line="240" w:lineRule="auto"/>
+        <w:rPr>
+          <w:rFonts w:ascii="Arial" w:hAnsi="Arial" w:cs="Arial"/>
+        </w:rPr>
+      </w:pPr>
+      <w:r>
+        <w:rPr>
+          <w:rFonts w:ascii="Arial" w:hAnsi="Arial" w:cs="Arial"/>
+        </w:rPr>
+        <w:t xml:space="preserve">O </w:t>
+      </w:r>
+      <w:proofErr w:type="spellStart"/>
+      <w:r>
+        <w:rPr>
+          <w:rFonts w:ascii="Arial" w:hAnsi="Arial" w:cs="Arial"/>
+        </w:rPr>
+        <w:t>aplicativo</w:t>
+      </w:r>
+      <w:proofErr w:type="spellEnd"/>
+      <w:r>
+        <w:rPr>
+          <w:rFonts w:ascii="Arial" w:hAnsi="Arial" w:cs="Arial"/>
+        </w:rPr>
+        <w:t xml:space="preserve"> </w:t>
+      </w:r>
+      <w:proofErr w:type="spellStart"/>
+      <w:r>
+        <w:rPr>
+          <w:rFonts w:ascii="Arial" w:hAnsi="Arial" w:cs="Arial"/>
+        </w:rPr>
+        <w:t>BorrLocator</w:t>
+      </w:r>
+      <w:proofErr w:type="spellEnd"/>
+      <w:r>
+        <w:rPr>
+          <w:rFonts w:ascii="Arial" w:hAnsi="Arial" w:cs="Arial"/>
+        </w:rPr>
+        <w:t xml:space="preserve"> </w:t>
+      </w:r>
+      <w:proofErr w:type="spellStart"/>
+      <w:r>
+        <w:rPr>
+          <w:rFonts w:ascii="Arial" w:hAnsi="Arial" w:cs="Arial"/>
+        </w:rPr>
+        <w:t>poderá</w:t>
+      </w:r>
+      <w:proofErr w:type="spellEnd"/>
+      <w:r>
+        <w:rPr>
+          <w:rFonts w:ascii="Arial" w:hAnsi="Arial" w:cs="Arial"/>
+        </w:rPr>
+        <w:t xml:space="preserve"> </w:t>
+      </w:r>
+      <w:proofErr w:type="spellStart"/>
+      <w:r>
+        <w:rPr>
+          <w:rFonts w:ascii="Arial" w:hAnsi="Arial" w:cs="Arial"/>
+        </w:rPr>
+        <w:t>ser</w:t>
+      </w:r>
+      <w:proofErr w:type="spellEnd"/>
+      <w:r>
+        <w:rPr>
+          <w:rFonts w:ascii="Arial" w:hAnsi="Arial" w:cs="Arial"/>
+        </w:rPr>
+        <w:t xml:space="preserve"> </w:t>
+      </w:r>
+      <w:proofErr w:type="spellStart"/>
+      <w:r>
+        <w:rPr>
+          <w:rFonts w:ascii="Arial" w:hAnsi="Arial" w:cs="Arial"/>
+        </w:rPr>
+        <w:t>executado</w:t>
+      </w:r>
+      <w:proofErr w:type="spellEnd"/>
+      <w:r>
+        <w:rPr>
+          <w:rFonts w:ascii="Arial" w:hAnsi="Arial" w:cs="Arial"/>
+        </w:rPr>
+        <w:t xml:space="preserve"> </w:t>
+      </w:r>
+      <w:proofErr w:type="spellStart"/>
+      <w:r>
+        <w:rPr>
+          <w:rFonts w:ascii="Arial" w:hAnsi="Arial" w:cs="Arial"/>
+        </w:rPr>
+        <w:t>em</w:t>
+      </w:r>
+      <w:proofErr w:type="spellEnd"/>
+      <w:r>
+        <w:rPr>
+          <w:rFonts w:ascii="Arial" w:hAnsi="Arial" w:cs="Arial"/>
+        </w:rPr>
+        <w:t xml:space="preserve"> s</w:t>
+      </w:r>
+      <w:r>
+        <w:rPr>
+          <w:rFonts w:ascii="Arial" w:hAnsi="Arial" w:cs="Arial"/>
+        </w:rPr>
+        <w:t xml:space="preserve">martphones com </w:t>
+      </w:r>
+      <w:proofErr w:type="spellStart"/>
+      <w:r>
+        <w:rPr>
+          <w:rFonts w:ascii="Arial" w:hAnsi="Arial" w:cs="Arial"/>
+        </w:rPr>
+        <w:t>sistema</w:t>
+      </w:r>
+      <w:proofErr w:type="spellEnd"/>
+      <w:r>
+        <w:rPr>
+          <w:rFonts w:ascii="Arial" w:hAnsi="Arial" w:cs="Arial"/>
+        </w:rPr>
+        <w:t xml:space="preserve"> android</w:t>
+      </w:r>
+      <w:r>
+        <w:rPr>
+          <w:rFonts w:ascii="Arial" w:hAnsi="Arial" w:cs="Arial"/>
+        </w:rPr>
+        <w:t xml:space="preserve"> v3 </w:t>
+      </w:r>
+      <w:proofErr w:type="spellStart"/>
+      <w:r>
+        <w:rPr>
+          <w:rFonts w:ascii="Arial" w:hAnsi="Arial" w:cs="Arial"/>
+        </w:rPr>
+        <w:t>em</w:t>
+      </w:r>
+      <w:proofErr w:type="spellEnd"/>
+      <w:r>
+        <w:rPr>
+          <w:rFonts w:ascii="Arial" w:hAnsi="Arial" w:cs="Arial"/>
+        </w:rPr>
+        <w:t xml:space="preserve"> </w:t>
+      </w:r>
+      <w:proofErr w:type="spellStart"/>
+      <w:r>
+        <w:rPr>
+          <w:rFonts w:ascii="Arial" w:hAnsi="Arial" w:cs="Arial"/>
+        </w:rPr>
+        <w:t>dianet</w:t>
+      </w:r>
+      <w:proofErr w:type="spellEnd"/>
+      <w:r>
+        <w:rPr>
+          <w:rFonts w:ascii="Arial" w:hAnsi="Arial" w:cs="Arial"/>
+        </w:rPr>
+        <w:t xml:space="preserve">, </w:t>
+      </w:r>
+      <w:proofErr w:type="gramStart"/>
+      <w:r>
+        <w:rPr>
+          <w:rFonts w:ascii="Arial" w:hAnsi="Arial" w:cs="Arial"/>
+        </w:rPr>
+        <w:t xml:space="preserve">com </w:t>
+      </w:r>
+      <w:proofErr w:type="spellStart"/>
+      <w:r>
+        <w:rPr>
+          <w:rFonts w:ascii="Arial" w:hAnsi="Arial" w:cs="Arial"/>
+        </w:rPr>
+        <w:t>acesso</w:t>
+      </w:r>
+      <w:proofErr w:type="spellEnd"/>
+      <w:r>
+        <w:rPr>
+          <w:rFonts w:ascii="Arial" w:hAnsi="Arial" w:cs="Arial"/>
+        </w:rPr>
+        <w:t xml:space="preserve"> à internet</w:t>
+      </w:r>
+      <w:proofErr w:type="gramEnd"/>
+      <w:r>
+        <w:rPr>
+          <w:rFonts w:ascii="Arial" w:hAnsi="Arial" w:cs="Arial"/>
+        </w:rPr>
+        <w:t>;</w:t>
+      </w:r>
+    </w:p>
+    <w:p>
+      <w:pPr>
+        <w:widowControl/>
+        <w:spacing w:line="240" w:lineRule="auto"/>
+        <w:rPr>
+          <w:rFonts w:ascii="Arial" w:hAnsi="Arial" w:cs="Arial"/>
+        </w:rPr>
+      </w:pPr>
+      <w:proofErr w:type="spellStart"/>
+      <w:r>
+        <w:rPr>
+          <w:rFonts w:ascii="Arial" w:hAnsi="Arial" w:cs="Arial"/>
+        </w:rPr>
+        <w:t>Aplicativo</w:t>
+      </w:r>
+      <w:proofErr w:type="spellEnd"/>
+      <w:r>
+        <w:rPr>
+          <w:rFonts w:ascii="Arial" w:hAnsi="Arial" w:cs="Arial"/>
+        </w:rPr>
+        <w:t xml:space="preserve"> </w:t>
+      </w:r>
+      <w:proofErr w:type="spellStart"/>
+      <w:r>
+        <w:rPr>
+          <w:rFonts w:ascii="Arial" w:hAnsi="Arial" w:cs="Arial"/>
+        </w:rPr>
+        <w:t>totalmente</w:t>
+      </w:r>
+      <w:proofErr w:type="spellEnd"/>
+      <w:r>
+        <w:rPr>
+          <w:rFonts w:ascii="Arial" w:hAnsi="Arial" w:cs="Arial"/>
+        </w:rPr>
+        <w:t xml:space="preserve"> </w:t>
+      </w:r>
+      <w:proofErr w:type="spellStart"/>
+      <w:r>
+        <w:rPr>
+          <w:rFonts w:ascii="Arial" w:hAnsi="Arial" w:cs="Arial"/>
+        </w:rPr>
+        <w:t>intuitivo</w:t>
+      </w:r>
+      <w:proofErr w:type="spellEnd"/>
+      <w:r>
+        <w:rPr>
+          <w:rFonts w:ascii="Arial" w:hAnsi="Arial" w:cs="Arial"/>
+        </w:rPr>
+        <w:t>;</w:t>
+      </w:r>
+    </w:p>
+    <w:p>
+      <w:pPr>
+        <w:widowControl/>
+        <w:spacing w:line="240" w:lineRule="auto"/>
+        <w:rPr>
+          <w:rFonts w:ascii="Arial" w:hAnsi="Arial" w:cs="Arial"/>
+        </w:rPr>
+      </w:pPr>
+      <w:proofErr w:type="spellStart"/>
+      <w:r>
+        <w:rPr>
+          <w:rFonts w:ascii="Arial" w:hAnsi="Arial" w:cs="Arial"/>
+        </w:rPr>
+        <w:t>Ser</w:t>
+      </w:r>
+      <w:r>
+        <w:rPr>
+          <w:rFonts w:ascii="Arial" w:hAnsi="Arial" w:cs="Arial"/>
+        </w:rPr>
+        <w:t>á</w:t>
+      </w:r>
+      <w:proofErr w:type="spellEnd"/>
+      <w:r>
+        <w:rPr>
+          <w:rFonts w:ascii="Arial" w:hAnsi="Arial" w:cs="Arial"/>
+        </w:rPr>
+        <w:t xml:space="preserve"> </w:t>
+      </w:r>
+      <w:proofErr w:type="spellStart"/>
+      <w:r>
+        <w:rPr>
+          <w:rFonts w:ascii="Arial" w:hAnsi="Arial" w:cs="Arial"/>
+        </w:rPr>
+        <w:t>disponibilizado</w:t>
+      </w:r>
+      <w:proofErr w:type="spellEnd"/>
+      <w:r>
+        <w:rPr>
+          <w:rFonts w:ascii="Arial" w:hAnsi="Arial" w:cs="Arial"/>
+        </w:rPr>
+        <w:t xml:space="preserve"> </w:t>
+      </w:r>
+      <w:proofErr w:type="spellStart"/>
+      <w:proofErr w:type="gramStart"/>
+      <w:r>
+        <w:rPr>
+          <w:rFonts w:ascii="Arial" w:hAnsi="Arial" w:cs="Arial"/>
+        </w:rPr>
+        <w:t>na</w:t>
+      </w:r>
+      <w:proofErr w:type="spellEnd"/>
+      <w:proofErr w:type="gramEnd"/>
+      <w:r>
+        <w:rPr>
+          <w:rFonts w:ascii="Arial" w:hAnsi="Arial" w:cs="Arial"/>
+        </w:rPr>
+        <w:t xml:space="preserve"> Google Play Store para download</w:t>
+      </w:r>
+      <w:r>
+        <w:rPr>
+          <w:rFonts w:ascii="Arial" w:hAnsi="Arial" w:cs="Arial"/>
+        </w:rPr>
+        <w:t>;</w:t>
+      </w:r>
+    </w:p>
+    <w:p>
+      <w:pPr>
+        <w:rPr>
+          <w:lang w:val="pt-BR"/>
+        </w:rPr>
       </w:pPr>
     </w:p>
     <w:tbl>
@@ -2490,14 +3927,7 @@
                 <w:rFonts w:ascii="Arial" w:hAnsi="Arial" w:cs="Arial"/>
                 <w:lang w:val="pt-BR"/>
               </w:rPr>
-              <w:t xml:space="preserve">Ser executado </w:t>
-            </w:r>
-            <w:r>
-              <w:rPr>
-                <w:rFonts w:ascii="Arial" w:hAnsi="Arial" w:cs="Arial"/>
-                <w:lang w:val="pt-BR"/>
-              </w:rPr>
-              <w:t>em Android 3.0 ou superior.</w:t>
+              <w:t>Segurança nas informações e transações</w:t>
             </w:r>
           </w:p>
         </w:tc>
@@ -2541,7 +3971,7 @@
                 <w:rFonts w:ascii="Arial" w:hAnsi="Arial" w:cs="Arial"/>
                 <w:lang w:val="pt-BR"/>
               </w:rPr>
-              <w:t>1.0</w:t>
+              <w:t>0.1</w:t>
             </w:r>
           </w:p>
         </w:tc>
@@ -2565,7 +3995,7 @@
                 <w:rFonts w:ascii="Arial" w:hAnsi="Arial" w:cs="Arial"/>
                 <w:lang w:val="pt-BR"/>
               </w:rPr>
-              <w:t>O Smartphone deve possuir GPS integrado.</w:t>
+              <w:t>Escalabilidade</w:t>
             </w:r>
           </w:p>
         </w:tc>
@@ -2609,7 +4039,7 @@
                 <w:rFonts w:ascii="Arial" w:hAnsi="Arial" w:cs="Arial"/>
                 <w:lang w:val="pt-BR"/>
               </w:rPr>
-              <w:t>1.0</w:t>
+              <w:t>0.2</w:t>
             </w:r>
           </w:p>
         </w:tc>
@@ -2633,28 +4063,7 @@
                 <w:rFonts w:ascii="Arial" w:hAnsi="Arial" w:cs="Arial"/>
                 <w:lang w:val="pt-BR"/>
               </w:rPr>
-              <w:t>P</w:t>
-            </w:r>
-            <w:r>
-              <w:rPr>
-                <w:rFonts w:ascii="Arial" w:hAnsi="Arial" w:cs="Arial"/>
-                <w:lang w:val="pt-BR"/>
-              </w:rPr>
-              <w:t xml:space="preserve">ermitir o cadastro de dados da borracharia e dos </w:t>
-            </w:r>
-            <w:r>
-              <w:rPr>
-                <w:rFonts w:ascii="Arial" w:hAnsi="Arial" w:cs="Arial"/>
-                <w:lang w:val="pt-BR"/>
-              </w:rPr>
-              <w:t>usuários</w:t>
-            </w:r>
-            <w:r>
-              <w:rPr>
-                <w:rFonts w:ascii="Arial" w:hAnsi="Arial" w:cs="Arial"/>
-                <w:lang w:val="pt-BR"/>
-              </w:rPr>
-              <w:t>;</w:t>
+              <w:t>Facilidade de Uso</w:t>
             </w:r>
           </w:p>
         </w:tc>
@@ -2698,7 +4107,7 @@
                 <w:rFonts w:ascii="Arial" w:hAnsi="Arial" w:cs="Arial"/>
                 <w:lang w:val="pt-BR"/>
               </w:rPr>
-              <w:t xml:space="preserve">1.0 </w:t>
+              <w:t>0.1</w:t>
             </w:r>
           </w:p>
         </w:tc>
@@ -2722,28 +4131,7 @@
                 <w:rFonts w:ascii="Arial" w:hAnsi="Arial" w:cs="Arial"/>
                 <w:lang w:val="pt-BR"/>
               </w:rPr>
-              <w:t xml:space="preserve">Permitir </w:t>
-            </w:r>
-            <w:r>
-              <w:rPr>
-                <w:rFonts w:ascii="Arial" w:hAnsi="Arial" w:cs="Arial"/>
-                <w:lang w:val="pt-BR"/>
-              </w:rPr>
-              <w:t xml:space="preserve">calcular rotas entre o usuário e a borracharia mais </w:t>
-            </w:r>
-            <w:r>
-              <w:rPr>
-                <w:rFonts w:ascii="Arial" w:hAnsi="Arial" w:cs="Arial"/>
-                <w:lang w:val="pt-BR"/>
-              </w:rPr>
-              <w:t>próxima</w:t>
-            </w:r>
-            <w:r>
-              <w:rPr>
-                <w:rFonts w:ascii="Arial" w:hAnsi="Arial" w:cs="Arial"/>
-                <w:lang w:val="pt-BR"/>
-              </w:rPr>
-              <w:t>.</w:t>
+              <w:t>Velocidade nas transações processadas</w:t>
             </w:r>
           </w:p>
         </w:tc>
@@ -2788,6 +4176,144 @@
                 <w:lang w:val="pt-BR"/>
               </w:rPr>
               <w:t xml:space="preserve">1.0 </w:t>
+            </w:r>
+          </w:p>
+        </w:tc>
+      </w:tr>
+      <w:tr>
+        <w:tc>
+          <w:tcPr>
+            <w:tcW w:w="3652" w:type="dxa"/>
+          </w:tcPr>
+          <w:p>
+            <w:pPr>
+              <w:pStyle w:val="Corpodetexto"/>
+              <w:ind w:left="0"/>
+              <w:rPr>
+                <w:rFonts w:ascii="Arial" w:hAnsi="Arial" w:cs="Arial"/>
+                <w:lang w:val="pt-BR"/>
+              </w:rPr>
+            </w:pPr>
+            <w:r>
+              <w:rPr>
+                <w:rFonts w:ascii="Arial" w:hAnsi="Arial" w:cs="Arial"/>
+                <w:lang w:val="pt-BR"/>
+              </w:rPr>
+              <w:t>Confiabilidade</w:t>
+            </w:r>
+          </w:p>
+        </w:tc>
+        <w:tc>
+          <w:tcPr>
+            <w:tcW w:w="1418" w:type="dxa"/>
+          </w:tcPr>
+          <w:p>
+            <w:pPr>
+              <w:pStyle w:val="Corpodetexto"/>
+              <w:ind w:left="0"/>
+              <w:rPr>
+                <w:rFonts w:ascii="Arial" w:hAnsi="Arial" w:cs="Arial"/>
+                <w:lang w:val="pt-BR"/>
+              </w:rPr>
+            </w:pPr>
+          </w:p>
+        </w:tc>
+        <w:tc>
+          <w:tcPr>
+            <w:tcW w:w="3118" w:type="dxa"/>
+          </w:tcPr>
+          <w:p>
+            <w:pPr>
+              <w:pStyle w:val="Corpodetexto"/>
+              <w:ind w:left="0"/>
+              <w:rPr>
+                <w:rFonts w:ascii="Arial" w:hAnsi="Arial" w:cs="Arial"/>
+                <w:lang w:val="pt-BR"/>
+              </w:rPr>
+            </w:pPr>
+            <w:r>
+              <w:rPr>
+                <w:rFonts w:ascii="Arial" w:hAnsi="Arial" w:cs="Arial"/>
+                <w:lang w:val="pt-BR"/>
+              </w:rPr>
+              <w:t>1.0</w:t>
+            </w:r>
+          </w:p>
+        </w:tc>
+      </w:tr>
+      <w:tr>
+        <w:tc>
+          <w:tcPr>
+            <w:tcW w:w="3652" w:type="dxa"/>
+          </w:tcPr>
+          <w:p>
+            <w:pPr>
+              <w:pStyle w:val="Corpodetexto"/>
+              <w:ind w:left="0"/>
+              <w:rPr>
+                <w:rFonts w:ascii="Arial" w:hAnsi="Arial" w:cs="Arial"/>
+                <w:lang w:val="pt-BR"/>
+              </w:rPr>
+            </w:pPr>
+            <w:r>
+              <w:rPr>
+                <w:rFonts w:ascii="Arial" w:hAnsi="Arial" w:cs="Arial"/>
+                <w:lang w:val="pt-BR"/>
+              </w:rPr>
+              <w:t xml:space="preserve">Robustez (tempo de resposta para reiniciar o serviços em tempo </w:t>
+            </w:r>
+            <w:proofErr w:type="gramStart"/>
+            <w:r>
+              <w:rPr>
+                <w:rFonts w:ascii="Arial" w:hAnsi="Arial" w:cs="Arial"/>
+                <w:lang w:val="pt-BR"/>
+              </w:rPr>
+              <w:t>hábil )</w:t>
+            </w:r>
+            <w:proofErr w:type="gramEnd"/>
+          </w:p>
+        </w:tc>
+        <w:tc>
+          <w:tcPr>
+            <w:tcW w:w="1418" w:type="dxa"/>
+          </w:tcPr>
+          <w:p>
+            <w:pPr>
+              <w:pStyle w:val="Corpodetexto"/>
+              <w:ind w:left="0"/>
+              <w:rPr>
+                <w:rFonts w:ascii="Arial" w:hAnsi="Arial" w:cs="Arial"/>
+                <w:lang w:val="pt-BR"/>
+              </w:rPr>
+            </w:pPr>
+            <w:r>
+              <w:rPr>
+                <w:rFonts w:ascii="Arial" w:hAnsi="Arial" w:cs="Arial"/>
+                <w:lang w:val="pt-BR"/>
+              </w:rPr>
+              <w:t>Muito Alta</w:t>
+            </w:r>
+          </w:p>
+        </w:tc>
+        <w:tc>
+          <w:tcPr>
+            <w:tcW w:w="3118" w:type="dxa"/>
+          </w:tcPr>
+          <w:p>
+            <w:pPr>
+              <w:pStyle w:val="Corpodetexto"/>
+              <w:ind w:left="0"/>
+              <w:rPr>
+                <w:rFonts w:ascii="Arial" w:hAnsi="Arial" w:cs="Arial"/>
+                <w:lang w:val="pt-BR"/>
+              </w:rPr>
+            </w:pPr>
+            <w:r>
+              <w:rPr>
+                <w:rFonts w:ascii="Arial" w:hAnsi="Arial" w:cs="Arial"/>
+                <w:lang w:val="pt-BR"/>
+              </w:rPr>
+              <w:t>1.0</w:t>
             </w:r>
           </w:p>
         </w:tc>
@@ -2806,7 +4332,7 @@
       <w:headerReference w:type="default" r:id="rId8"/>
       <w:footerReference w:type="default" r:id="rId9"/>
       <w:pgSz w:w="12240" w:h="15840" w:code="1"/>
-      <w:pgMar w:top="1440" w:right="1440" w:bottom="1440" w:left="1440" w:header="720" w:footer="720" w:gutter="0"/>
+      <w:pgMar w:top="1560" w:right="1440" w:bottom="851" w:left="1440" w:header="720" w:footer="720" w:gutter="0"/>
       <w:cols w:space="720"/>
     </w:sectPr>
   </w:body>
@@ -2979,7 +4505,7 @@
               <w:noProof/>
               <w:lang w:val="pt-BR"/>
             </w:rPr>
-            <w:t>2</w:t>
+            <w:t>3</w:t>
           </w:r>
           <w:r>
             <w:rPr>
@@ -3058,43 +4584,12 @@
               <w:b/>
             </w:rPr>
           </w:pPr>
-          <w:r>
-            <w:rPr>
-              <w:b/>
-            </w:rPr>
-            <w:fldChar w:fldCharType="begin"/>
-          </w:r>
-          <w:r>
-            <w:rPr>
-              <w:b/>
-              <w:lang w:val="pt-BR"/>
-            </w:rPr>
-            <w:instrText xml:space="preserve"> SUBJECT  \* MERGEFORMAT </w:instrText>
-          </w:r>
-          <w:r>
-            <w:rPr>
-              <w:b/>
-            </w:rPr>
-            <w:fldChar w:fldCharType="separate"/>
-          </w:r>
           <w:proofErr w:type="spellStart"/>
           <w:r>
-            <w:rPr>
-              <w:lang w:val="pt-BR"/>
-            </w:rPr>
-            <w:t>BorrLoc</w:t>
+            <w:t>BorrLocator</w:t>
           </w:r>
           <w:proofErr w:type="spellEnd"/>
           <w:r>
-            <w:rPr>
-              <w:b/>
-            </w:rPr>
-            <w:fldChar w:fldCharType="end"/>
-          </w:r>
-          <w:r>
-            <w:rPr>
-              <w:b/>
-            </w:rPr>
             <w:t xml:space="preserve"> </w:t>
           </w:r>
           <w:r>
@@ -3122,12 +4617,6 @@
               <w:lang w:val="pt-BR"/>
             </w:rPr>
             <w:t xml:space="preserve"> </w:t>
-          </w:r>
-          <w:r>
-            <w:rPr>
-              <w:lang w:val="pt-BR"/>
-            </w:rPr>
-            <w:t>Projeto Sistema Android</w:t>
           </w:r>
         </w:p>
       </w:tc>
@@ -3171,7 +4660,13 @@
             <w:rPr>
               <w:lang w:val="pt-BR"/>
             </w:rPr>
-            <w:t>30/10</w:t>
+            <w:t>29</w:t>
+          </w:r>
+          <w:r>
+            <w:rPr>
+              <w:lang w:val="pt-BR"/>
+            </w:rPr>
+            <w:t>/10</w:t>
           </w:r>
           <w:r>
             <w:rPr>
@@ -3183,7 +4678,7 @@
             <w:rPr>
               <w:lang w:val="pt-BR"/>
             </w:rPr>
-            <w:t xml:space="preserve"> update</w:t>
+            <w:t xml:space="preserve"> </w:t>
           </w:r>
         </w:p>
       </w:tc>
@@ -5836,7 +7331,7 @@
 </file>
 
 <file path=customXml/itemProps1.xml><?xml version="1.0" encoding="utf-8"?>
-<ds:datastoreItem xmlns:ds="http://schemas.openxmlformats.org/officeDocument/2006/customXml" ds:itemID="{00094D31-CB82-4862-B77E-7DEB4E7441A5}">
+<ds:datastoreItem xmlns:ds="http://schemas.openxmlformats.org/officeDocument/2006/customXml" ds:itemID="{947F8365-3296-49FF-9281-9B2F1D80F799}">
   <ds:schemaRefs>
     <ds:schemaRef ds:uri="http://schemas.openxmlformats.org/officeDocument/2006/bibliography"/>
   </ds:schemaRefs>

</xml_diff>